<commit_message>
update instraction and diag
</commit_message>
<xml_diff>
--- a/docs/instructions.docx
+++ b/docs/instructions.docx
@@ -13,7 +13,21 @@
           <w:rFonts w:hint="cs"/>
           <w:rtl/>
         </w:rPr>
-        <w:t>ברוכים הבאים למודל ספקים.</w:t>
+        <w:t>ברוכים הבאים למודל ספקים</w:t>
+      </w:r>
+      <w:r>
+        <w:rPr>
+          <w:rFonts w:hint="cs"/>
+          <w:rtl/>
+        </w:rPr>
+        <w:t>-מלאי</w:t>
+      </w:r>
+      <w:r>
+        <w:rPr>
+          <w:rFonts w:hint="cs"/>
+          <w:rtl/>
+        </w:rPr>
+        <w:t>.</w:t>
       </w:r>
     </w:p>
     <w:sdt>
@@ -70,7 +84,7 @@
           <w:r>
             <w:fldChar w:fldCharType="separate"/>
           </w:r>
-          <w:hyperlink w:anchor="_Toc103332895" w:history="1">
+          <w:hyperlink w:anchor="_Toc103354858" w:history="1">
             <w:r>
               <w:rPr>
                 <w:rStyle w:val="Hyperlink"/>
@@ -123,7 +137,7 @@
                 <w:noProof/>
                 <w:webHidden/>
               </w:rPr>
-              <w:instrText>Toc103332895 \h</w:instrText>
+              <w:instrText>Toc103354858 \h</w:instrText>
             </w:r>
             <w:r>
               <w:rPr>
@@ -178,7 +192,7 @@
               <w:rtl/>
             </w:rPr>
           </w:pPr>
-          <w:hyperlink w:anchor="_Toc103332896" w:history="1">
+          <w:hyperlink w:anchor="_Toc103354859" w:history="1">
             <w:r>
               <w:rPr>
                 <w:rStyle w:val="Hyperlink"/>
@@ -231,7 +245,7 @@
                 <w:noProof/>
                 <w:webHidden/>
               </w:rPr>
-              <w:instrText>Toc103332896 \h</w:instrText>
+              <w:instrText>Toc103354859 \h</w:instrText>
             </w:r>
             <w:r>
               <w:rPr>
@@ -286,7 +300,7 @@
               <w:rtl/>
             </w:rPr>
           </w:pPr>
-          <w:hyperlink w:anchor="_Toc103332897" w:history="1">
+          <w:hyperlink w:anchor="_Toc103354860" w:history="1">
             <w:r>
               <w:rPr>
                 <w:rStyle w:val="Hyperlink"/>
@@ -339,7 +353,7 @@
                 <w:noProof/>
                 <w:webHidden/>
               </w:rPr>
-              <w:instrText>Toc103332897 \h</w:instrText>
+              <w:instrText>Toc103354860 \h</w:instrText>
             </w:r>
             <w:r>
               <w:rPr>
@@ -394,7 +408,7 @@
               <w:rtl/>
             </w:rPr>
           </w:pPr>
-          <w:hyperlink w:anchor="_Toc103332898" w:history="1">
+          <w:hyperlink w:anchor="_Toc103354861" w:history="1">
             <w:r>
               <w:rPr>
                 <w:rStyle w:val="Hyperlink"/>
@@ -447,7 +461,7 @@
                 <w:noProof/>
                 <w:webHidden/>
               </w:rPr>
-              <w:instrText>Toc103332898 \h</w:instrText>
+              <w:instrText>Toc103354861 \h</w:instrText>
             </w:r>
             <w:r>
               <w:rPr>
@@ -502,7 +516,7 @@
               <w:rtl/>
             </w:rPr>
           </w:pPr>
-          <w:hyperlink w:anchor="_Toc103332899" w:history="1">
+          <w:hyperlink w:anchor="_Toc103354862" w:history="1">
             <w:r>
               <w:rPr>
                 <w:rStyle w:val="Hyperlink"/>
@@ -555,7 +569,7 @@
                 <w:noProof/>
                 <w:webHidden/>
               </w:rPr>
-              <w:instrText>Toc103332899 \h</w:instrText>
+              <w:instrText>Toc103354862 \h</w:instrText>
             </w:r>
             <w:r>
               <w:rPr>
@@ -586,7 +600,7 @@
                 <w:webHidden/>
                 <w:rtl/>
               </w:rPr>
-              <w:t>2</w:t>
+              <w:t>3</w:t>
             </w:r>
             <w:r>
               <w:rPr>
@@ -610,7 +624,7 @@
               <w:rtl/>
             </w:rPr>
           </w:pPr>
-          <w:hyperlink w:anchor="_Toc103332900" w:history="1">
+          <w:hyperlink w:anchor="_Toc103354863" w:history="1">
             <w:r>
               <w:rPr>
                 <w:rStyle w:val="Hyperlink"/>
@@ -663,7 +677,7 @@
                 <w:noProof/>
                 <w:webHidden/>
               </w:rPr>
-              <w:instrText>Toc103332900 \h</w:instrText>
+              <w:instrText>Toc103354863 \h</w:instrText>
             </w:r>
             <w:r>
               <w:rPr>
@@ -718,7 +732,7 @@
               <w:rtl/>
             </w:rPr>
           </w:pPr>
-          <w:hyperlink w:anchor="_Toc103332901" w:history="1">
+          <w:hyperlink w:anchor="_Toc103354864" w:history="1">
             <w:r>
               <w:rPr>
                 <w:rStyle w:val="Hyperlink"/>
@@ -771,7 +785,7 @@
                 <w:noProof/>
                 <w:webHidden/>
               </w:rPr>
-              <w:instrText>Toc103332901 \h</w:instrText>
+              <w:instrText>Toc103354864 \h</w:instrText>
             </w:r>
             <w:r>
               <w:rPr>
@@ -826,7 +840,7 @@
               <w:rtl/>
             </w:rPr>
           </w:pPr>
-          <w:hyperlink w:anchor="_Toc103332902" w:history="1">
+          <w:hyperlink w:anchor="_Toc103354865" w:history="1">
             <w:r>
               <w:rPr>
                 <w:rStyle w:val="Hyperlink"/>
@@ -879,7 +893,7 @@
                 <w:noProof/>
                 <w:webHidden/>
               </w:rPr>
-              <w:instrText>Toc103332902 \h</w:instrText>
+              <w:instrText>Toc103354865 \h</w:instrText>
             </w:r>
             <w:r>
               <w:rPr>
@@ -934,7 +948,7 @@
               <w:rtl/>
             </w:rPr>
           </w:pPr>
-          <w:hyperlink w:anchor="_Toc103332903" w:history="1">
+          <w:hyperlink w:anchor="_Toc103354866" w:history="1">
             <w:r>
               <w:rPr>
                 <w:rStyle w:val="Hyperlink"/>
@@ -987,7 +1001,7 @@
                 <w:noProof/>
                 <w:webHidden/>
               </w:rPr>
-              <w:instrText>Toc103332903 \h</w:instrText>
+              <w:instrText>Toc103354866 \h</w:instrText>
             </w:r>
             <w:r>
               <w:rPr>
@@ -1042,7 +1056,7 @@
               <w:rtl/>
             </w:rPr>
           </w:pPr>
-          <w:hyperlink w:anchor="_Toc103332904" w:history="1">
+          <w:hyperlink w:anchor="_Toc103354867" w:history="1">
             <w:r>
               <w:rPr>
                 <w:rStyle w:val="Hyperlink"/>
@@ -1095,7 +1109,7 @@
                 <w:noProof/>
                 <w:webHidden/>
               </w:rPr>
-              <w:instrText>Toc103332904 \h</w:instrText>
+              <w:instrText>Toc103354867 \h</w:instrText>
             </w:r>
             <w:r>
               <w:rPr>
@@ -1150,7 +1164,7 @@
               <w:rtl/>
             </w:rPr>
           </w:pPr>
-          <w:hyperlink w:anchor="_Toc103332905" w:history="1">
+          <w:hyperlink w:anchor="_Toc103354868" w:history="1">
             <w:r>
               <w:rPr>
                 <w:rStyle w:val="Hyperlink"/>
@@ -1203,7 +1217,7 @@
                 <w:noProof/>
                 <w:webHidden/>
               </w:rPr>
-              <w:instrText>Toc103332905 \h</w:instrText>
+              <w:instrText>Toc103354868 \h</w:instrText>
             </w:r>
             <w:r>
               <w:rPr>
@@ -1258,7 +1272,7 @@
               <w:rtl/>
             </w:rPr>
           </w:pPr>
-          <w:hyperlink w:anchor="_Toc103332906" w:history="1">
+          <w:hyperlink w:anchor="_Toc103354869" w:history="1">
             <w:r>
               <w:rPr>
                 <w:rStyle w:val="Hyperlink"/>
@@ -1311,7 +1325,7 @@
                 <w:noProof/>
                 <w:webHidden/>
               </w:rPr>
-              <w:instrText>Toc103332906 \h</w:instrText>
+              <w:instrText>Toc103354869 \h</w:instrText>
             </w:r>
             <w:r>
               <w:rPr>
@@ -1366,7 +1380,7 @@
               <w:rtl/>
             </w:rPr>
           </w:pPr>
-          <w:hyperlink w:anchor="_Toc103332907" w:history="1">
+          <w:hyperlink w:anchor="_Toc103354870" w:history="1">
             <w:r>
               <w:rPr>
                 <w:rStyle w:val="Hyperlink"/>
@@ -1419,7 +1433,7 @@
                 <w:noProof/>
                 <w:webHidden/>
               </w:rPr>
-              <w:instrText>Toc103332907 \h</w:instrText>
+              <w:instrText>Toc103354870 \h</w:instrText>
             </w:r>
             <w:r>
               <w:rPr>
@@ -1474,7 +1488,7 @@
               <w:rtl/>
             </w:rPr>
           </w:pPr>
-          <w:hyperlink w:anchor="_Toc103332908" w:history="1">
+          <w:hyperlink w:anchor="_Toc103354871" w:history="1">
             <w:r>
               <w:rPr>
                 <w:rStyle w:val="Hyperlink"/>
@@ -1527,7 +1541,7 @@
                 <w:noProof/>
                 <w:webHidden/>
               </w:rPr>
-              <w:instrText>Toc103332908 \h</w:instrText>
+              <w:instrText>Toc103354871 \h</w:instrText>
             </w:r>
             <w:r>
               <w:rPr>
@@ -1582,7 +1596,7 @@
               <w:rtl/>
             </w:rPr>
           </w:pPr>
-          <w:hyperlink w:anchor="_Toc103332909" w:history="1">
+          <w:hyperlink w:anchor="_Toc103354872" w:history="1">
             <w:r>
               <w:rPr>
                 <w:rStyle w:val="Hyperlink"/>
@@ -1635,7 +1649,7 @@
                 <w:noProof/>
                 <w:webHidden/>
               </w:rPr>
-              <w:instrText>Toc103332909 \h</w:instrText>
+              <w:instrText>Toc103354872 \h</w:instrText>
             </w:r>
             <w:r>
               <w:rPr>
@@ -1690,7 +1704,7 @@
               <w:rtl/>
             </w:rPr>
           </w:pPr>
-          <w:hyperlink w:anchor="_Toc103332910" w:history="1">
+          <w:hyperlink w:anchor="_Toc103354873" w:history="1">
             <w:r>
               <w:rPr>
                 <w:rStyle w:val="Hyperlink"/>
@@ -1743,7 +1757,7 @@
                 <w:noProof/>
                 <w:webHidden/>
               </w:rPr>
-              <w:instrText>Toc103332910 \h</w:instrText>
+              <w:instrText>Toc103354873 \h</w:instrText>
             </w:r>
             <w:r>
               <w:rPr>
@@ -1798,7 +1812,7 @@
               <w:rtl/>
             </w:rPr>
           </w:pPr>
-          <w:hyperlink w:anchor="_Toc103332911" w:history="1">
+          <w:hyperlink w:anchor="_Toc103354874" w:history="1">
             <w:r>
               <w:rPr>
                 <w:rStyle w:val="Hyperlink"/>
@@ -1851,7 +1865,7 @@
                 <w:noProof/>
                 <w:webHidden/>
               </w:rPr>
-              <w:instrText>Toc103332911 \h</w:instrText>
+              <w:instrText>Toc103354874 \h</w:instrText>
             </w:r>
             <w:r>
               <w:rPr>
@@ -1906,7 +1920,7 @@
               <w:rtl/>
             </w:rPr>
           </w:pPr>
-          <w:hyperlink w:anchor="_Toc103332912" w:history="1">
+          <w:hyperlink w:anchor="_Toc103354875" w:history="1">
             <w:r>
               <w:rPr>
                 <w:rStyle w:val="Hyperlink"/>
@@ -1959,7 +1973,7 @@
                 <w:noProof/>
                 <w:webHidden/>
               </w:rPr>
-              <w:instrText>Toc103332912 \h</w:instrText>
+              <w:instrText>Toc103354875 \h</w:instrText>
             </w:r>
             <w:r>
               <w:rPr>
@@ -2014,7 +2028,7 @@
               <w:rtl/>
             </w:rPr>
           </w:pPr>
-          <w:hyperlink w:anchor="_Toc103332913" w:history="1">
+          <w:hyperlink w:anchor="_Toc103354876" w:history="1">
             <w:r>
               <w:rPr>
                 <w:rStyle w:val="Hyperlink"/>
@@ -2067,7 +2081,7 @@
                 <w:noProof/>
                 <w:webHidden/>
               </w:rPr>
-              <w:instrText>Toc103332913 \h</w:instrText>
+              <w:instrText>Toc103354876 \h</w:instrText>
             </w:r>
             <w:r>
               <w:rPr>
@@ -2122,7 +2136,7 @@
               <w:rtl/>
             </w:rPr>
           </w:pPr>
-          <w:hyperlink w:anchor="_Toc103332914" w:history="1">
+          <w:hyperlink w:anchor="_Toc103354877" w:history="1">
             <w:r>
               <w:rPr>
                 <w:rStyle w:val="Hyperlink"/>
@@ -2175,7 +2189,7 @@
                 <w:noProof/>
                 <w:webHidden/>
               </w:rPr>
-              <w:instrText>Toc103332914 \h</w:instrText>
+              <w:instrText>Toc103354877 \h</w:instrText>
             </w:r>
             <w:r>
               <w:rPr>
@@ -2230,14 +2244,14 @@
               <w:rtl/>
             </w:rPr>
           </w:pPr>
-          <w:hyperlink w:anchor="_Toc103332915" w:history="1">
-            <w:r>
-              <w:rPr>
-                <w:rStyle w:val="Hyperlink"/>
-                <w:noProof/>
-                <w:rtl/>
-              </w:rPr>
-              <w:t>מודל מלאי</w:t>
+          <w:hyperlink w:anchor="_Toc103354878" w:history="1">
+            <w:r>
+              <w:rPr>
+                <w:rStyle w:val="Hyperlink"/>
+                <w:noProof/>
+                <w:rtl/>
+              </w:rPr>
+              <w:t>תפריט מודל מלאי</w:t>
             </w:r>
             <w:r>
               <w:rPr>
@@ -2283,7 +2297,7 @@
                 <w:noProof/>
                 <w:webHidden/>
               </w:rPr>
-              <w:instrText>Toc103332915 \h</w:instrText>
+              <w:instrText>Toc103354878 \h</w:instrText>
             </w:r>
             <w:r>
               <w:rPr>
@@ -2338,7 +2352,1735 @@
               <w:rtl/>
             </w:rPr>
           </w:pPr>
-          <w:hyperlink w:anchor="_Toc103332916" w:history="1">
+          <w:hyperlink w:anchor="_Toc103354879" w:history="1">
+            <w:r>
+              <w:rPr>
+                <w:rStyle w:val="Hyperlink"/>
+                <w:noProof/>
+                <w:rtl/>
+              </w:rPr>
+              <w:t>הוספת מוצר</w:t>
+            </w:r>
+            <w:r>
+              <w:rPr>
+                <w:noProof/>
+                <w:webHidden/>
+                <w:rtl/>
+              </w:rPr>
+              <w:tab/>
+            </w:r>
+            <w:r>
+              <w:rPr>
+                <w:rStyle w:val="Hyperlink"/>
+                <w:noProof/>
+                <w:rtl/>
+              </w:rPr>
+              <w:fldChar w:fldCharType="begin"/>
+            </w:r>
+            <w:r>
+              <w:rPr>
+                <w:noProof/>
+                <w:webHidden/>
+                <w:rtl/>
+              </w:rPr>
+              <w:instrText xml:space="preserve"> </w:instrText>
+            </w:r>
+            <w:r>
+              <w:rPr>
+                <w:noProof/>
+                <w:webHidden/>
+              </w:rPr>
+              <w:instrText>PAGEREF</w:instrText>
+            </w:r>
+            <w:r>
+              <w:rPr>
+                <w:noProof/>
+                <w:webHidden/>
+                <w:rtl/>
+              </w:rPr>
+              <w:instrText xml:space="preserve"> _</w:instrText>
+            </w:r>
+            <w:r>
+              <w:rPr>
+                <w:noProof/>
+                <w:webHidden/>
+              </w:rPr>
+              <w:instrText>Toc103354879 \h</w:instrText>
+            </w:r>
+            <w:r>
+              <w:rPr>
+                <w:noProof/>
+                <w:webHidden/>
+                <w:rtl/>
+              </w:rPr>
+              <w:instrText xml:space="preserve"> </w:instrText>
+            </w:r>
+            <w:r>
+              <w:rPr>
+                <w:rStyle w:val="Hyperlink"/>
+                <w:noProof/>
+                <w:rtl/>
+              </w:rPr>
+            </w:r>
+            <w:r>
+              <w:rPr>
+                <w:rStyle w:val="Hyperlink"/>
+                <w:noProof/>
+                <w:rtl/>
+              </w:rPr>
+              <w:fldChar w:fldCharType="separate"/>
+            </w:r>
+            <w:r>
+              <w:rPr>
+                <w:noProof/>
+                <w:webHidden/>
+                <w:rtl/>
+              </w:rPr>
+              <w:t>6</w:t>
+            </w:r>
+            <w:r>
+              <w:rPr>
+                <w:rStyle w:val="Hyperlink"/>
+                <w:noProof/>
+                <w:rtl/>
+              </w:rPr>
+              <w:fldChar w:fldCharType="end"/>
+            </w:r>
+          </w:hyperlink>
+        </w:p>
+        <w:p>
+          <w:pPr>
+            <w:pStyle w:val="TOC2"/>
+            <w:tabs>
+              <w:tab w:val="right" w:leader="dot" w:pos="8296"/>
+            </w:tabs>
+            <w:rPr>
+              <w:rFonts w:eastAsiaTheme="minorEastAsia"/>
+              <w:noProof/>
+              <w:rtl/>
+            </w:rPr>
+          </w:pPr>
+          <w:hyperlink w:anchor="_Toc103354880" w:history="1">
+            <w:r>
+              <w:rPr>
+                <w:rStyle w:val="Hyperlink"/>
+                <w:noProof/>
+                <w:rtl/>
+              </w:rPr>
+              <w:t>הוספת קטגוריה</w:t>
+            </w:r>
+            <w:r>
+              <w:rPr>
+                <w:noProof/>
+                <w:webHidden/>
+                <w:rtl/>
+              </w:rPr>
+              <w:tab/>
+            </w:r>
+            <w:r>
+              <w:rPr>
+                <w:rStyle w:val="Hyperlink"/>
+                <w:noProof/>
+                <w:rtl/>
+              </w:rPr>
+              <w:fldChar w:fldCharType="begin"/>
+            </w:r>
+            <w:r>
+              <w:rPr>
+                <w:noProof/>
+                <w:webHidden/>
+                <w:rtl/>
+              </w:rPr>
+              <w:instrText xml:space="preserve"> </w:instrText>
+            </w:r>
+            <w:r>
+              <w:rPr>
+                <w:noProof/>
+                <w:webHidden/>
+              </w:rPr>
+              <w:instrText>PAGEREF</w:instrText>
+            </w:r>
+            <w:r>
+              <w:rPr>
+                <w:noProof/>
+                <w:webHidden/>
+                <w:rtl/>
+              </w:rPr>
+              <w:instrText xml:space="preserve"> _</w:instrText>
+            </w:r>
+            <w:r>
+              <w:rPr>
+                <w:noProof/>
+                <w:webHidden/>
+              </w:rPr>
+              <w:instrText>Toc103354880 \h</w:instrText>
+            </w:r>
+            <w:r>
+              <w:rPr>
+                <w:noProof/>
+                <w:webHidden/>
+                <w:rtl/>
+              </w:rPr>
+              <w:instrText xml:space="preserve"> </w:instrText>
+            </w:r>
+            <w:r>
+              <w:rPr>
+                <w:rStyle w:val="Hyperlink"/>
+                <w:noProof/>
+                <w:rtl/>
+              </w:rPr>
+            </w:r>
+            <w:r>
+              <w:rPr>
+                <w:rStyle w:val="Hyperlink"/>
+                <w:noProof/>
+                <w:rtl/>
+              </w:rPr>
+              <w:fldChar w:fldCharType="separate"/>
+            </w:r>
+            <w:r>
+              <w:rPr>
+                <w:noProof/>
+                <w:webHidden/>
+                <w:rtl/>
+              </w:rPr>
+              <w:t>6</w:t>
+            </w:r>
+            <w:r>
+              <w:rPr>
+                <w:rStyle w:val="Hyperlink"/>
+                <w:noProof/>
+                <w:rtl/>
+              </w:rPr>
+              <w:fldChar w:fldCharType="end"/>
+            </w:r>
+          </w:hyperlink>
+        </w:p>
+        <w:p>
+          <w:pPr>
+            <w:pStyle w:val="TOC3"/>
+            <w:tabs>
+              <w:tab w:val="right" w:leader="dot" w:pos="8296"/>
+            </w:tabs>
+            <w:rPr>
+              <w:rFonts w:eastAsiaTheme="minorEastAsia"/>
+              <w:noProof/>
+              <w:rtl/>
+            </w:rPr>
+          </w:pPr>
+          <w:hyperlink w:anchor="_Toc103354881" w:history="1">
+            <w:r>
+              <w:rPr>
+                <w:rStyle w:val="Hyperlink"/>
+                <w:noProof/>
+                <w:rtl/>
+              </w:rPr>
+              <w:t>הוספת תת קטגוריה</w:t>
+            </w:r>
+            <w:r>
+              <w:rPr>
+                <w:noProof/>
+                <w:webHidden/>
+                <w:rtl/>
+              </w:rPr>
+              <w:tab/>
+            </w:r>
+            <w:r>
+              <w:rPr>
+                <w:rStyle w:val="Hyperlink"/>
+                <w:noProof/>
+                <w:rtl/>
+              </w:rPr>
+              <w:fldChar w:fldCharType="begin"/>
+            </w:r>
+            <w:r>
+              <w:rPr>
+                <w:noProof/>
+                <w:webHidden/>
+                <w:rtl/>
+              </w:rPr>
+              <w:instrText xml:space="preserve"> </w:instrText>
+            </w:r>
+            <w:r>
+              <w:rPr>
+                <w:noProof/>
+                <w:webHidden/>
+              </w:rPr>
+              <w:instrText>PAGEREF</w:instrText>
+            </w:r>
+            <w:r>
+              <w:rPr>
+                <w:noProof/>
+                <w:webHidden/>
+                <w:rtl/>
+              </w:rPr>
+              <w:instrText xml:space="preserve"> _</w:instrText>
+            </w:r>
+            <w:r>
+              <w:rPr>
+                <w:noProof/>
+                <w:webHidden/>
+              </w:rPr>
+              <w:instrText>Toc103354881 \h</w:instrText>
+            </w:r>
+            <w:r>
+              <w:rPr>
+                <w:noProof/>
+                <w:webHidden/>
+                <w:rtl/>
+              </w:rPr>
+              <w:instrText xml:space="preserve"> </w:instrText>
+            </w:r>
+            <w:r>
+              <w:rPr>
+                <w:rStyle w:val="Hyperlink"/>
+                <w:noProof/>
+                <w:rtl/>
+              </w:rPr>
+            </w:r>
+            <w:r>
+              <w:rPr>
+                <w:rStyle w:val="Hyperlink"/>
+                <w:noProof/>
+                <w:rtl/>
+              </w:rPr>
+              <w:fldChar w:fldCharType="separate"/>
+            </w:r>
+            <w:r>
+              <w:rPr>
+                <w:noProof/>
+                <w:webHidden/>
+                <w:rtl/>
+              </w:rPr>
+              <w:t>6</w:t>
+            </w:r>
+            <w:r>
+              <w:rPr>
+                <w:rStyle w:val="Hyperlink"/>
+                <w:noProof/>
+                <w:rtl/>
+              </w:rPr>
+              <w:fldChar w:fldCharType="end"/>
+            </w:r>
+          </w:hyperlink>
+        </w:p>
+        <w:p>
+          <w:pPr>
+            <w:pStyle w:val="TOC3"/>
+            <w:tabs>
+              <w:tab w:val="right" w:leader="dot" w:pos="8296"/>
+            </w:tabs>
+            <w:rPr>
+              <w:rFonts w:eastAsiaTheme="minorEastAsia"/>
+              <w:noProof/>
+              <w:rtl/>
+            </w:rPr>
+          </w:pPr>
+          <w:hyperlink w:anchor="_Toc103354882" w:history="1">
+            <w:r>
+              <w:rPr>
+                <w:rStyle w:val="Hyperlink"/>
+                <w:noProof/>
+                <w:rtl/>
+              </w:rPr>
+              <w:t>הוספת תת תת קטגוריה</w:t>
+            </w:r>
+            <w:r>
+              <w:rPr>
+                <w:noProof/>
+                <w:webHidden/>
+                <w:rtl/>
+              </w:rPr>
+              <w:tab/>
+            </w:r>
+            <w:r>
+              <w:rPr>
+                <w:rStyle w:val="Hyperlink"/>
+                <w:noProof/>
+                <w:rtl/>
+              </w:rPr>
+              <w:fldChar w:fldCharType="begin"/>
+            </w:r>
+            <w:r>
+              <w:rPr>
+                <w:noProof/>
+                <w:webHidden/>
+                <w:rtl/>
+              </w:rPr>
+              <w:instrText xml:space="preserve"> </w:instrText>
+            </w:r>
+            <w:r>
+              <w:rPr>
+                <w:noProof/>
+                <w:webHidden/>
+              </w:rPr>
+              <w:instrText>PAGEREF</w:instrText>
+            </w:r>
+            <w:r>
+              <w:rPr>
+                <w:noProof/>
+                <w:webHidden/>
+                <w:rtl/>
+              </w:rPr>
+              <w:instrText xml:space="preserve"> _</w:instrText>
+            </w:r>
+            <w:r>
+              <w:rPr>
+                <w:noProof/>
+                <w:webHidden/>
+              </w:rPr>
+              <w:instrText>Toc103354882 \h</w:instrText>
+            </w:r>
+            <w:r>
+              <w:rPr>
+                <w:noProof/>
+                <w:webHidden/>
+                <w:rtl/>
+              </w:rPr>
+              <w:instrText xml:space="preserve"> </w:instrText>
+            </w:r>
+            <w:r>
+              <w:rPr>
+                <w:rStyle w:val="Hyperlink"/>
+                <w:noProof/>
+                <w:rtl/>
+              </w:rPr>
+            </w:r>
+            <w:r>
+              <w:rPr>
+                <w:rStyle w:val="Hyperlink"/>
+                <w:noProof/>
+                <w:rtl/>
+              </w:rPr>
+              <w:fldChar w:fldCharType="separate"/>
+            </w:r>
+            <w:r>
+              <w:rPr>
+                <w:noProof/>
+                <w:webHidden/>
+                <w:rtl/>
+              </w:rPr>
+              <w:t>6</w:t>
+            </w:r>
+            <w:r>
+              <w:rPr>
+                <w:rStyle w:val="Hyperlink"/>
+                <w:noProof/>
+                <w:rtl/>
+              </w:rPr>
+              <w:fldChar w:fldCharType="end"/>
+            </w:r>
+          </w:hyperlink>
+        </w:p>
+        <w:p>
+          <w:pPr>
+            <w:pStyle w:val="TOC2"/>
+            <w:tabs>
+              <w:tab w:val="right" w:leader="dot" w:pos="8296"/>
+            </w:tabs>
+            <w:rPr>
+              <w:rFonts w:eastAsiaTheme="minorEastAsia"/>
+              <w:noProof/>
+              <w:rtl/>
+            </w:rPr>
+          </w:pPr>
+          <w:hyperlink w:anchor="_Toc103354883" w:history="1">
+            <w:r>
+              <w:rPr>
+                <w:rStyle w:val="Hyperlink"/>
+                <w:noProof/>
+                <w:rtl/>
+              </w:rPr>
+              <w:t>הוספת פריט בחנות למוצר</w:t>
+            </w:r>
+            <w:r>
+              <w:rPr>
+                <w:noProof/>
+                <w:webHidden/>
+                <w:rtl/>
+              </w:rPr>
+              <w:tab/>
+            </w:r>
+            <w:r>
+              <w:rPr>
+                <w:rStyle w:val="Hyperlink"/>
+                <w:noProof/>
+                <w:rtl/>
+              </w:rPr>
+              <w:fldChar w:fldCharType="begin"/>
+            </w:r>
+            <w:r>
+              <w:rPr>
+                <w:noProof/>
+                <w:webHidden/>
+                <w:rtl/>
+              </w:rPr>
+              <w:instrText xml:space="preserve"> </w:instrText>
+            </w:r>
+            <w:r>
+              <w:rPr>
+                <w:noProof/>
+                <w:webHidden/>
+              </w:rPr>
+              <w:instrText>PAGEREF</w:instrText>
+            </w:r>
+            <w:r>
+              <w:rPr>
+                <w:noProof/>
+                <w:webHidden/>
+                <w:rtl/>
+              </w:rPr>
+              <w:instrText xml:space="preserve"> _</w:instrText>
+            </w:r>
+            <w:r>
+              <w:rPr>
+                <w:noProof/>
+                <w:webHidden/>
+              </w:rPr>
+              <w:instrText>Toc103354883 \h</w:instrText>
+            </w:r>
+            <w:r>
+              <w:rPr>
+                <w:noProof/>
+                <w:webHidden/>
+                <w:rtl/>
+              </w:rPr>
+              <w:instrText xml:space="preserve"> </w:instrText>
+            </w:r>
+            <w:r>
+              <w:rPr>
+                <w:rStyle w:val="Hyperlink"/>
+                <w:noProof/>
+                <w:rtl/>
+              </w:rPr>
+            </w:r>
+            <w:r>
+              <w:rPr>
+                <w:rStyle w:val="Hyperlink"/>
+                <w:noProof/>
+                <w:rtl/>
+              </w:rPr>
+              <w:fldChar w:fldCharType="separate"/>
+            </w:r>
+            <w:r>
+              <w:rPr>
+                <w:noProof/>
+                <w:webHidden/>
+                <w:rtl/>
+              </w:rPr>
+              <w:t>6</w:t>
+            </w:r>
+            <w:r>
+              <w:rPr>
+                <w:rStyle w:val="Hyperlink"/>
+                <w:noProof/>
+                <w:rtl/>
+              </w:rPr>
+              <w:fldChar w:fldCharType="end"/>
+            </w:r>
+          </w:hyperlink>
+        </w:p>
+        <w:p>
+          <w:pPr>
+            <w:pStyle w:val="TOC2"/>
+            <w:tabs>
+              <w:tab w:val="right" w:leader="dot" w:pos="8296"/>
+            </w:tabs>
+            <w:rPr>
+              <w:rFonts w:eastAsiaTheme="minorEastAsia"/>
+              <w:noProof/>
+              <w:rtl/>
+            </w:rPr>
+          </w:pPr>
+          <w:hyperlink w:anchor="_Toc103354884" w:history="1">
+            <w:r>
+              <w:rPr>
+                <w:rStyle w:val="Hyperlink"/>
+                <w:noProof/>
+                <w:rtl/>
+              </w:rPr>
+              <w:t>קניית פריט מהחנות</w:t>
+            </w:r>
+            <w:r>
+              <w:rPr>
+                <w:noProof/>
+                <w:webHidden/>
+                <w:rtl/>
+              </w:rPr>
+              <w:tab/>
+            </w:r>
+            <w:r>
+              <w:rPr>
+                <w:rStyle w:val="Hyperlink"/>
+                <w:noProof/>
+                <w:rtl/>
+              </w:rPr>
+              <w:fldChar w:fldCharType="begin"/>
+            </w:r>
+            <w:r>
+              <w:rPr>
+                <w:noProof/>
+                <w:webHidden/>
+                <w:rtl/>
+              </w:rPr>
+              <w:instrText xml:space="preserve"> </w:instrText>
+            </w:r>
+            <w:r>
+              <w:rPr>
+                <w:noProof/>
+                <w:webHidden/>
+              </w:rPr>
+              <w:instrText>PAGEREF</w:instrText>
+            </w:r>
+            <w:r>
+              <w:rPr>
+                <w:noProof/>
+                <w:webHidden/>
+                <w:rtl/>
+              </w:rPr>
+              <w:instrText xml:space="preserve"> _</w:instrText>
+            </w:r>
+            <w:r>
+              <w:rPr>
+                <w:noProof/>
+                <w:webHidden/>
+              </w:rPr>
+              <w:instrText>Toc103354884 \h</w:instrText>
+            </w:r>
+            <w:r>
+              <w:rPr>
+                <w:noProof/>
+                <w:webHidden/>
+                <w:rtl/>
+              </w:rPr>
+              <w:instrText xml:space="preserve"> </w:instrText>
+            </w:r>
+            <w:r>
+              <w:rPr>
+                <w:rStyle w:val="Hyperlink"/>
+                <w:noProof/>
+                <w:rtl/>
+              </w:rPr>
+            </w:r>
+            <w:r>
+              <w:rPr>
+                <w:rStyle w:val="Hyperlink"/>
+                <w:noProof/>
+                <w:rtl/>
+              </w:rPr>
+              <w:fldChar w:fldCharType="separate"/>
+            </w:r>
+            <w:r>
+              <w:rPr>
+                <w:noProof/>
+                <w:webHidden/>
+                <w:rtl/>
+              </w:rPr>
+              <w:t>7</w:t>
+            </w:r>
+            <w:r>
+              <w:rPr>
+                <w:rStyle w:val="Hyperlink"/>
+                <w:noProof/>
+                <w:rtl/>
+              </w:rPr>
+              <w:fldChar w:fldCharType="end"/>
+            </w:r>
+          </w:hyperlink>
+        </w:p>
+        <w:p>
+          <w:pPr>
+            <w:pStyle w:val="TOC2"/>
+            <w:tabs>
+              <w:tab w:val="right" w:leader="dot" w:pos="8296"/>
+            </w:tabs>
+            <w:rPr>
+              <w:rFonts w:eastAsiaTheme="minorEastAsia"/>
+              <w:noProof/>
+              <w:rtl/>
+            </w:rPr>
+          </w:pPr>
+          <w:hyperlink w:anchor="_Toc103354885" w:history="1">
+            <w:r>
+              <w:rPr>
+                <w:rStyle w:val="Hyperlink"/>
+                <w:noProof/>
+                <w:rtl/>
+              </w:rPr>
+              <w:t>העברת פריט מהחסן לחנות</w:t>
+            </w:r>
+            <w:r>
+              <w:rPr>
+                <w:noProof/>
+                <w:webHidden/>
+                <w:rtl/>
+              </w:rPr>
+              <w:tab/>
+            </w:r>
+            <w:r>
+              <w:rPr>
+                <w:rStyle w:val="Hyperlink"/>
+                <w:noProof/>
+                <w:rtl/>
+              </w:rPr>
+              <w:fldChar w:fldCharType="begin"/>
+            </w:r>
+            <w:r>
+              <w:rPr>
+                <w:noProof/>
+                <w:webHidden/>
+                <w:rtl/>
+              </w:rPr>
+              <w:instrText xml:space="preserve"> </w:instrText>
+            </w:r>
+            <w:r>
+              <w:rPr>
+                <w:noProof/>
+                <w:webHidden/>
+              </w:rPr>
+              <w:instrText>PAGEREF</w:instrText>
+            </w:r>
+            <w:r>
+              <w:rPr>
+                <w:noProof/>
+                <w:webHidden/>
+                <w:rtl/>
+              </w:rPr>
+              <w:instrText xml:space="preserve"> _</w:instrText>
+            </w:r>
+            <w:r>
+              <w:rPr>
+                <w:noProof/>
+                <w:webHidden/>
+              </w:rPr>
+              <w:instrText>Toc103354885 \h</w:instrText>
+            </w:r>
+            <w:r>
+              <w:rPr>
+                <w:noProof/>
+                <w:webHidden/>
+                <w:rtl/>
+              </w:rPr>
+              <w:instrText xml:space="preserve"> </w:instrText>
+            </w:r>
+            <w:r>
+              <w:rPr>
+                <w:rStyle w:val="Hyperlink"/>
+                <w:noProof/>
+                <w:rtl/>
+              </w:rPr>
+            </w:r>
+            <w:r>
+              <w:rPr>
+                <w:rStyle w:val="Hyperlink"/>
+                <w:noProof/>
+                <w:rtl/>
+              </w:rPr>
+              <w:fldChar w:fldCharType="separate"/>
+            </w:r>
+            <w:r>
+              <w:rPr>
+                <w:noProof/>
+                <w:webHidden/>
+                <w:rtl/>
+              </w:rPr>
+              <w:t>7</w:t>
+            </w:r>
+            <w:r>
+              <w:rPr>
+                <w:rStyle w:val="Hyperlink"/>
+                <w:noProof/>
+                <w:rtl/>
+              </w:rPr>
+              <w:fldChar w:fldCharType="end"/>
+            </w:r>
+          </w:hyperlink>
+        </w:p>
+        <w:p>
+          <w:pPr>
+            <w:pStyle w:val="TOC2"/>
+            <w:tabs>
+              <w:tab w:val="right" w:leader="dot" w:pos="8296"/>
+            </w:tabs>
+            <w:rPr>
+              <w:rFonts w:eastAsiaTheme="minorEastAsia"/>
+              <w:noProof/>
+              <w:rtl/>
+            </w:rPr>
+          </w:pPr>
+          <w:hyperlink w:anchor="_Toc103354886" w:history="1">
+            <w:r>
+              <w:rPr>
+                <w:rStyle w:val="Hyperlink"/>
+                <w:noProof/>
+                <w:rtl/>
+              </w:rPr>
+              <w:t>הוצאת דוח קטגוריות</w:t>
+            </w:r>
+            <w:r>
+              <w:rPr>
+                <w:noProof/>
+                <w:webHidden/>
+                <w:rtl/>
+              </w:rPr>
+              <w:tab/>
+            </w:r>
+            <w:r>
+              <w:rPr>
+                <w:rStyle w:val="Hyperlink"/>
+                <w:noProof/>
+                <w:rtl/>
+              </w:rPr>
+              <w:fldChar w:fldCharType="begin"/>
+            </w:r>
+            <w:r>
+              <w:rPr>
+                <w:noProof/>
+                <w:webHidden/>
+                <w:rtl/>
+              </w:rPr>
+              <w:instrText xml:space="preserve"> </w:instrText>
+            </w:r>
+            <w:r>
+              <w:rPr>
+                <w:noProof/>
+                <w:webHidden/>
+              </w:rPr>
+              <w:instrText>PAGEREF</w:instrText>
+            </w:r>
+            <w:r>
+              <w:rPr>
+                <w:noProof/>
+                <w:webHidden/>
+                <w:rtl/>
+              </w:rPr>
+              <w:instrText xml:space="preserve"> _</w:instrText>
+            </w:r>
+            <w:r>
+              <w:rPr>
+                <w:noProof/>
+                <w:webHidden/>
+              </w:rPr>
+              <w:instrText>Toc103354886 \h</w:instrText>
+            </w:r>
+            <w:r>
+              <w:rPr>
+                <w:noProof/>
+                <w:webHidden/>
+                <w:rtl/>
+              </w:rPr>
+              <w:instrText xml:space="preserve"> </w:instrText>
+            </w:r>
+            <w:r>
+              <w:rPr>
+                <w:rStyle w:val="Hyperlink"/>
+                <w:noProof/>
+                <w:rtl/>
+              </w:rPr>
+            </w:r>
+            <w:r>
+              <w:rPr>
+                <w:rStyle w:val="Hyperlink"/>
+                <w:noProof/>
+                <w:rtl/>
+              </w:rPr>
+              <w:fldChar w:fldCharType="separate"/>
+            </w:r>
+            <w:r>
+              <w:rPr>
+                <w:noProof/>
+                <w:webHidden/>
+                <w:rtl/>
+              </w:rPr>
+              <w:t>7</w:t>
+            </w:r>
+            <w:r>
+              <w:rPr>
+                <w:rStyle w:val="Hyperlink"/>
+                <w:noProof/>
+                <w:rtl/>
+              </w:rPr>
+              <w:fldChar w:fldCharType="end"/>
+            </w:r>
+          </w:hyperlink>
+        </w:p>
+        <w:p>
+          <w:pPr>
+            <w:pStyle w:val="TOC2"/>
+            <w:tabs>
+              <w:tab w:val="right" w:leader="dot" w:pos="8296"/>
+            </w:tabs>
+            <w:rPr>
+              <w:rFonts w:eastAsiaTheme="minorEastAsia"/>
+              <w:noProof/>
+              <w:rtl/>
+            </w:rPr>
+          </w:pPr>
+          <w:hyperlink w:anchor="_Toc103354887" w:history="1">
+            <w:r>
+              <w:rPr>
+                <w:rStyle w:val="Hyperlink"/>
+                <w:noProof/>
+                <w:rtl/>
+              </w:rPr>
+              <w:t>הוצאת דוח פריטים פגומים</w:t>
+            </w:r>
+            <w:r>
+              <w:rPr>
+                <w:noProof/>
+                <w:webHidden/>
+                <w:rtl/>
+              </w:rPr>
+              <w:tab/>
+            </w:r>
+            <w:r>
+              <w:rPr>
+                <w:rStyle w:val="Hyperlink"/>
+                <w:noProof/>
+                <w:rtl/>
+              </w:rPr>
+              <w:fldChar w:fldCharType="begin"/>
+            </w:r>
+            <w:r>
+              <w:rPr>
+                <w:noProof/>
+                <w:webHidden/>
+                <w:rtl/>
+              </w:rPr>
+              <w:instrText xml:space="preserve"> </w:instrText>
+            </w:r>
+            <w:r>
+              <w:rPr>
+                <w:noProof/>
+                <w:webHidden/>
+              </w:rPr>
+              <w:instrText>PAGEREF</w:instrText>
+            </w:r>
+            <w:r>
+              <w:rPr>
+                <w:noProof/>
+                <w:webHidden/>
+                <w:rtl/>
+              </w:rPr>
+              <w:instrText xml:space="preserve"> _</w:instrText>
+            </w:r>
+            <w:r>
+              <w:rPr>
+                <w:noProof/>
+                <w:webHidden/>
+              </w:rPr>
+              <w:instrText>Toc103354887 \h</w:instrText>
+            </w:r>
+            <w:r>
+              <w:rPr>
+                <w:noProof/>
+                <w:webHidden/>
+                <w:rtl/>
+              </w:rPr>
+              <w:instrText xml:space="preserve"> </w:instrText>
+            </w:r>
+            <w:r>
+              <w:rPr>
+                <w:rStyle w:val="Hyperlink"/>
+                <w:noProof/>
+                <w:rtl/>
+              </w:rPr>
+            </w:r>
+            <w:r>
+              <w:rPr>
+                <w:rStyle w:val="Hyperlink"/>
+                <w:noProof/>
+                <w:rtl/>
+              </w:rPr>
+              <w:fldChar w:fldCharType="separate"/>
+            </w:r>
+            <w:r>
+              <w:rPr>
+                <w:noProof/>
+                <w:webHidden/>
+                <w:rtl/>
+              </w:rPr>
+              <w:t>7</w:t>
+            </w:r>
+            <w:r>
+              <w:rPr>
+                <w:rStyle w:val="Hyperlink"/>
+                <w:noProof/>
+                <w:rtl/>
+              </w:rPr>
+              <w:fldChar w:fldCharType="end"/>
+            </w:r>
+          </w:hyperlink>
+        </w:p>
+        <w:p>
+          <w:pPr>
+            <w:pStyle w:val="TOC2"/>
+            <w:tabs>
+              <w:tab w:val="right" w:leader="dot" w:pos="8296"/>
+            </w:tabs>
+            <w:rPr>
+              <w:rFonts w:eastAsiaTheme="minorEastAsia"/>
+              <w:noProof/>
+              <w:rtl/>
+            </w:rPr>
+          </w:pPr>
+          <w:hyperlink w:anchor="_Toc103354888" w:history="1">
+            <w:r>
+              <w:rPr>
+                <w:rStyle w:val="Hyperlink"/>
+                <w:noProof/>
+                <w:rtl/>
+              </w:rPr>
+              <w:t>דיווח על פריט פגום</w:t>
+            </w:r>
+            <w:r>
+              <w:rPr>
+                <w:noProof/>
+                <w:webHidden/>
+                <w:rtl/>
+              </w:rPr>
+              <w:tab/>
+            </w:r>
+            <w:r>
+              <w:rPr>
+                <w:rStyle w:val="Hyperlink"/>
+                <w:noProof/>
+                <w:rtl/>
+              </w:rPr>
+              <w:fldChar w:fldCharType="begin"/>
+            </w:r>
+            <w:r>
+              <w:rPr>
+                <w:noProof/>
+                <w:webHidden/>
+                <w:rtl/>
+              </w:rPr>
+              <w:instrText xml:space="preserve"> </w:instrText>
+            </w:r>
+            <w:r>
+              <w:rPr>
+                <w:noProof/>
+                <w:webHidden/>
+              </w:rPr>
+              <w:instrText>PAGEREF</w:instrText>
+            </w:r>
+            <w:r>
+              <w:rPr>
+                <w:noProof/>
+                <w:webHidden/>
+                <w:rtl/>
+              </w:rPr>
+              <w:instrText xml:space="preserve"> _</w:instrText>
+            </w:r>
+            <w:r>
+              <w:rPr>
+                <w:noProof/>
+                <w:webHidden/>
+              </w:rPr>
+              <w:instrText>Toc103354888 \h</w:instrText>
+            </w:r>
+            <w:r>
+              <w:rPr>
+                <w:noProof/>
+                <w:webHidden/>
+                <w:rtl/>
+              </w:rPr>
+              <w:instrText xml:space="preserve"> </w:instrText>
+            </w:r>
+            <w:r>
+              <w:rPr>
+                <w:rStyle w:val="Hyperlink"/>
+                <w:noProof/>
+                <w:rtl/>
+              </w:rPr>
+            </w:r>
+            <w:r>
+              <w:rPr>
+                <w:rStyle w:val="Hyperlink"/>
+                <w:noProof/>
+                <w:rtl/>
+              </w:rPr>
+              <w:fldChar w:fldCharType="separate"/>
+            </w:r>
+            <w:r>
+              <w:rPr>
+                <w:noProof/>
+                <w:webHidden/>
+                <w:rtl/>
+              </w:rPr>
+              <w:t>7</w:t>
+            </w:r>
+            <w:r>
+              <w:rPr>
+                <w:rStyle w:val="Hyperlink"/>
+                <w:noProof/>
+                <w:rtl/>
+              </w:rPr>
+              <w:fldChar w:fldCharType="end"/>
+            </w:r>
+          </w:hyperlink>
+        </w:p>
+        <w:p>
+          <w:pPr>
+            <w:pStyle w:val="TOC2"/>
+            <w:tabs>
+              <w:tab w:val="right" w:leader="dot" w:pos="8296"/>
+            </w:tabs>
+            <w:rPr>
+              <w:rFonts w:eastAsiaTheme="minorEastAsia"/>
+              <w:noProof/>
+              <w:rtl/>
+            </w:rPr>
+          </w:pPr>
+          <w:hyperlink w:anchor="_Toc103354889" w:history="1">
+            <w:r>
+              <w:rPr>
+                <w:rStyle w:val="Hyperlink"/>
+                <w:noProof/>
+                <w:rtl/>
+              </w:rPr>
+              <w:t>הוצאת דוח מוצרים למילוי מחדש</w:t>
+            </w:r>
+            <w:r>
+              <w:rPr>
+                <w:noProof/>
+                <w:webHidden/>
+                <w:rtl/>
+              </w:rPr>
+              <w:tab/>
+            </w:r>
+            <w:r>
+              <w:rPr>
+                <w:rStyle w:val="Hyperlink"/>
+                <w:noProof/>
+                <w:rtl/>
+              </w:rPr>
+              <w:fldChar w:fldCharType="begin"/>
+            </w:r>
+            <w:r>
+              <w:rPr>
+                <w:noProof/>
+                <w:webHidden/>
+                <w:rtl/>
+              </w:rPr>
+              <w:instrText xml:space="preserve"> </w:instrText>
+            </w:r>
+            <w:r>
+              <w:rPr>
+                <w:noProof/>
+                <w:webHidden/>
+              </w:rPr>
+              <w:instrText>PAGEREF</w:instrText>
+            </w:r>
+            <w:r>
+              <w:rPr>
+                <w:noProof/>
+                <w:webHidden/>
+                <w:rtl/>
+              </w:rPr>
+              <w:instrText xml:space="preserve"> _</w:instrText>
+            </w:r>
+            <w:r>
+              <w:rPr>
+                <w:noProof/>
+                <w:webHidden/>
+              </w:rPr>
+              <w:instrText>Toc103354889 \h</w:instrText>
+            </w:r>
+            <w:r>
+              <w:rPr>
+                <w:noProof/>
+                <w:webHidden/>
+                <w:rtl/>
+              </w:rPr>
+              <w:instrText xml:space="preserve"> </w:instrText>
+            </w:r>
+            <w:r>
+              <w:rPr>
+                <w:rStyle w:val="Hyperlink"/>
+                <w:noProof/>
+                <w:rtl/>
+              </w:rPr>
+            </w:r>
+            <w:r>
+              <w:rPr>
+                <w:rStyle w:val="Hyperlink"/>
+                <w:noProof/>
+                <w:rtl/>
+              </w:rPr>
+              <w:fldChar w:fldCharType="separate"/>
+            </w:r>
+            <w:r>
+              <w:rPr>
+                <w:noProof/>
+                <w:webHidden/>
+                <w:rtl/>
+              </w:rPr>
+              <w:t>7</w:t>
+            </w:r>
+            <w:r>
+              <w:rPr>
+                <w:rStyle w:val="Hyperlink"/>
+                <w:noProof/>
+                <w:rtl/>
+              </w:rPr>
+              <w:fldChar w:fldCharType="end"/>
+            </w:r>
+          </w:hyperlink>
+        </w:p>
+        <w:p>
+          <w:pPr>
+            <w:pStyle w:val="TOC2"/>
+            <w:tabs>
+              <w:tab w:val="right" w:leader="dot" w:pos="8296"/>
+            </w:tabs>
+            <w:rPr>
+              <w:rFonts w:eastAsiaTheme="minorEastAsia"/>
+              <w:noProof/>
+              <w:rtl/>
+            </w:rPr>
+          </w:pPr>
+          <w:hyperlink w:anchor="_Toc103354890" w:history="1">
+            <w:r>
+              <w:rPr>
+                <w:rStyle w:val="Hyperlink"/>
+                <w:noProof/>
+                <w:rtl/>
+              </w:rPr>
+              <w:t>העברת מוצר לקטגוריה אחרת</w:t>
+            </w:r>
+            <w:r>
+              <w:rPr>
+                <w:noProof/>
+                <w:webHidden/>
+                <w:rtl/>
+              </w:rPr>
+              <w:tab/>
+            </w:r>
+            <w:r>
+              <w:rPr>
+                <w:rStyle w:val="Hyperlink"/>
+                <w:noProof/>
+                <w:rtl/>
+              </w:rPr>
+              <w:fldChar w:fldCharType="begin"/>
+            </w:r>
+            <w:r>
+              <w:rPr>
+                <w:noProof/>
+                <w:webHidden/>
+                <w:rtl/>
+              </w:rPr>
+              <w:instrText xml:space="preserve"> </w:instrText>
+            </w:r>
+            <w:r>
+              <w:rPr>
+                <w:noProof/>
+                <w:webHidden/>
+              </w:rPr>
+              <w:instrText>PAGEREF</w:instrText>
+            </w:r>
+            <w:r>
+              <w:rPr>
+                <w:noProof/>
+                <w:webHidden/>
+                <w:rtl/>
+              </w:rPr>
+              <w:instrText xml:space="preserve"> _</w:instrText>
+            </w:r>
+            <w:r>
+              <w:rPr>
+                <w:noProof/>
+                <w:webHidden/>
+              </w:rPr>
+              <w:instrText>Toc103354890 \h</w:instrText>
+            </w:r>
+            <w:r>
+              <w:rPr>
+                <w:noProof/>
+                <w:webHidden/>
+                <w:rtl/>
+              </w:rPr>
+              <w:instrText xml:space="preserve"> </w:instrText>
+            </w:r>
+            <w:r>
+              <w:rPr>
+                <w:rStyle w:val="Hyperlink"/>
+                <w:noProof/>
+                <w:rtl/>
+              </w:rPr>
+            </w:r>
+            <w:r>
+              <w:rPr>
+                <w:rStyle w:val="Hyperlink"/>
+                <w:noProof/>
+                <w:rtl/>
+              </w:rPr>
+              <w:fldChar w:fldCharType="separate"/>
+            </w:r>
+            <w:r>
+              <w:rPr>
+                <w:noProof/>
+                <w:webHidden/>
+                <w:rtl/>
+              </w:rPr>
+              <w:t>7</w:t>
+            </w:r>
+            <w:r>
+              <w:rPr>
+                <w:rStyle w:val="Hyperlink"/>
+                <w:noProof/>
+                <w:rtl/>
+              </w:rPr>
+              <w:fldChar w:fldCharType="end"/>
+            </w:r>
+          </w:hyperlink>
+        </w:p>
+        <w:p>
+          <w:pPr>
+            <w:pStyle w:val="TOC2"/>
+            <w:tabs>
+              <w:tab w:val="right" w:leader="dot" w:pos="8296"/>
+            </w:tabs>
+            <w:rPr>
+              <w:rFonts w:eastAsiaTheme="minorEastAsia"/>
+              <w:noProof/>
+              <w:rtl/>
+            </w:rPr>
+          </w:pPr>
+          <w:hyperlink w:anchor="_Toc103354891" w:history="1">
+            <w:r>
+              <w:rPr>
+                <w:rStyle w:val="Hyperlink"/>
+                <w:noProof/>
+                <w:rtl/>
+              </w:rPr>
+              <w:t>הסרת מוצר מקטגוריה</w:t>
+            </w:r>
+            <w:r>
+              <w:rPr>
+                <w:noProof/>
+                <w:webHidden/>
+                <w:rtl/>
+              </w:rPr>
+              <w:tab/>
+            </w:r>
+            <w:r>
+              <w:rPr>
+                <w:rStyle w:val="Hyperlink"/>
+                <w:noProof/>
+                <w:rtl/>
+              </w:rPr>
+              <w:fldChar w:fldCharType="begin"/>
+            </w:r>
+            <w:r>
+              <w:rPr>
+                <w:noProof/>
+                <w:webHidden/>
+                <w:rtl/>
+              </w:rPr>
+              <w:instrText xml:space="preserve"> </w:instrText>
+            </w:r>
+            <w:r>
+              <w:rPr>
+                <w:noProof/>
+                <w:webHidden/>
+              </w:rPr>
+              <w:instrText>PAGEREF</w:instrText>
+            </w:r>
+            <w:r>
+              <w:rPr>
+                <w:noProof/>
+                <w:webHidden/>
+                <w:rtl/>
+              </w:rPr>
+              <w:instrText xml:space="preserve"> _</w:instrText>
+            </w:r>
+            <w:r>
+              <w:rPr>
+                <w:noProof/>
+                <w:webHidden/>
+              </w:rPr>
+              <w:instrText>Toc103354891 \h</w:instrText>
+            </w:r>
+            <w:r>
+              <w:rPr>
+                <w:noProof/>
+                <w:webHidden/>
+                <w:rtl/>
+              </w:rPr>
+              <w:instrText xml:space="preserve"> </w:instrText>
+            </w:r>
+            <w:r>
+              <w:rPr>
+                <w:rStyle w:val="Hyperlink"/>
+                <w:noProof/>
+                <w:rtl/>
+              </w:rPr>
+            </w:r>
+            <w:r>
+              <w:rPr>
+                <w:rStyle w:val="Hyperlink"/>
+                <w:noProof/>
+                <w:rtl/>
+              </w:rPr>
+              <w:fldChar w:fldCharType="separate"/>
+            </w:r>
+            <w:r>
+              <w:rPr>
+                <w:noProof/>
+                <w:webHidden/>
+                <w:rtl/>
+              </w:rPr>
+              <w:t>8</w:t>
+            </w:r>
+            <w:r>
+              <w:rPr>
+                <w:rStyle w:val="Hyperlink"/>
+                <w:noProof/>
+                <w:rtl/>
+              </w:rPr>
+              <w:fldChar w:fldCharType="end"/>
+            </w:r>
+          </w:hyperlink>
+        </w:p>
+        <w:p>
+          <w:pPr>
+            <w:pStyle w:val="TOC2"/>
+            <w:tabs>
+              <w:tab w:val="right" w:leader="dot" w:pos="8296"/>
+            </w:tabs>
+            <w:rPr>
+              <w:rFonts w:eastAsiaTheme="minorEastAsia"/>
+              <w:noProof/>
+              <w:rtl/>
+            </w:rPr>
+          </w:pPr>
+          <w:hyperlink w:anchor="_Toc103354892" w:history="1">
+            <w:r>
+              <w:rPr>
+                <w:rStyle w:val="Hyperlink"/>
+                <w:noProof/>
+                <w:rtl/>
+              </w:rPr>
+              <w:t>הגדרת הנחה למוצר</w:t>
+            </w:r>
+            <w:r>
+              <w:rPr>
+                <w:noProof/>
+                <w:webHidden/>
+                <w:rtl/>
+              </w:rPr>
+              <w:tab/>
+            </w:r>
+            <w:r>
+              <w:rPr>
+                <w:rStyle w:val="Hyperlink"/>
+                <w:noProof/>
+                <w:rtl/>
+              </w:rPr>
+              <w:fldChar w:fldCharType="begin"/>
+            </w:r>
+            <w:r>
+              <w:rPr>
+                <w:noProof/>
+                <w:webHidden/>
+                <w:rtl/>
+              </w:rPr>
+              <w:instrText xml:space="preserve"> </w:instrText>
+            </w:r>
+            <w:r>
+              <w:rPr>
+                <w:noProof/>
+                <w:webHidden/>
+              </w:rPr>
+              <w:instrText>PAGEREF</w:instrText>
+            </w:r>
+            <w:r>
+              <w:rPr>
+                <w:noProof/>
+                <w:webHidden/>
+                <w:rtl/>
+              </w:rPr>
+              <w:instrText xml:space="preserve"> _</w:instrText>
+            </w:r>
+            <w:r>
+              <w:rPr>
+                <w:noProof/>
+                <w:webHidden/>
+              </w:rPr>
+              <w:instrText>Toc103354892 \h</w:instrText>
+            </w:r>
+            <w:r>
+              <w:rPr>
+                <w:noProof/>
+                <w:webHidden/>
+                <w:rtl/>
+              </w:rPr>
+              <w:instrText xml:space="preserve"> </w:instrText>
+            </w:r>
+            <w:r>
+              <w:rPr>
+                <w:rStyle w:val="Hyperlink"/>
+                <w:noProof/>
+                <w:rtl/>
+              </w:rPr>
+            </w:r>
+            <w:r>
+              <w:rPr>
+                <w:rStyle w:val="Hyperlink"/>
+                <w:noProof/>
+                <w:rtl/>
+              </w:rPr>
+              <w:fldChar w:fldCharType="separate"/>
+            </w:r>
+            <w:r>
+              <w:rPr>
+                <w:noProof/>
+                <w:webHidden/>
+                <w:rtl/>
+              </w:rPr>
+              <w:t>8</w:t>
+            </w:r>
+            <w:r>
+              <w:rPr>
+                <w:rStyle w:val="Hyperlink"/>
+                <w:noProof/>
+                <w:rtl/>
+              </w:rPr>
+              <w:fldChar w:fldCharType="end"/>
+            </w:r>
+          </w:hyperlink>
+        </w:p>
+        <w:p>
+          <w:pPr>
+            <w:pStyle w:val="TOC2"/>
+            <w:tabs>
+              <w:tab w:val="right" w:leader="dot" w:pos="8296"/>
+            </w:tabs>
+            <w:rPr>
+              <w:rFonts w:eastAsiaTheme="minorEastAsia"/>
+              <w:noProof/>
+              <w:rtl/>
+            </w:rPr>
+          </w:pPr>
+          <w:hyperlink w:anchor="_Toc103354893" w:history="1">
+            <w:r>
+              <w:rPr>
+                <w:rStyle w:val="Hyperlink"/>
+                <w:noProof/>
+                <w:rtl/>
+              </w:rPr>
+              <w:t>הגדרת הנחה לקטגוריה</w:t>
+            </w:r>
+            <w:r>
+              <w:rPr>
+                <w:noProof/>
+                <w:webHidden/>
+                <w:rtl/>
+              </w:rPr>
+              <w:tab/>
+            </w:r>
+            <w:r>
+              <w:rPr>
+                <w:rStyle w:val="Hyperlink"/>
+                <w:noProof/>
+                <w:rtl/>
+              </w:rPr>
+              <w:fldChar w:fldCharType="begin"/>
+            </w:r>
+            <w:r>
+              <w:rPr>
+                <w:noProof/>
+                <w:webHidden/>
+                <w:rtl/>
+              </w:rPr>
+              <w:instrText xml:space="preserve"> </w:instrText>
+            </w:r>
+            <w:r>
+              <w:rPr>
+                <w:noProof/>
+                <w:webHidden/>
+              </w:rPr>
+              <w:instrText>PAGEREF</w:instrText>
+            </w:r>
+            <w:r>
+              <w:rPr>
+                <w:noProof/>
+                <w:webHidden/>
+                <w:rtl/>
+              </w:rPr>
+              <w:instrText xml:space="preserve"> _</w:instrText>
+            </w:r>
+            <w:r>
+              <w:rPr>
+                <w:noProof/>
+                <w:webHidden/>
+              </w:rPr>
+              <w:instrText>Toc103354893 \h</w:instrText>
+            </w:r>
+            <w:r>
+              <w:rPr>
+                <w:noProof/>
+                <w:webHidden/>
+                <w:rtl/>
+              </w:rPr>
+              <w:instrText xml:space="preserve"> </w:instrText>
+            </w:r>
+            <w:r>
+              <w:rPr>
+                <w:rStyle w:val="Hyperlink"/>
+                <w:noProof/>
+                <w:rtl/>
+              </w:rPr>
+            </w:r>
+            <w:r>
+              <w:rPr>
+                <w:rStyle w:val="Hyperlink"/>
+                <w:noProof/>
+                <w:rtl/>
+              </w:rPr>
+              <w:fldChar w:fldCharType="separate"/>
+            </w:r>
+            <w:r>
+              <w:rPr>
+                <w:noProof/>
+                <w:webHidden/>
+                <w:rtl/>
+              </w:rPr>
+              <w:t>8</w:t>
+            </w:r>
+            <w:r>
+              <w:rPr>
+                <w:rStyle w:val="Hyperlink"/>
+                <w:noProof/>
+                <w:rtl/>
+              </w:rPr>
+              <w:fldChar w:fldCharType="end"/>
+            </w:r>
+          </w:hyperlink>
+        </w:p>
+        <w:p>
+          <w:pPr>
+            <w:pStyle w:val="TOC2"/>
+            <w:tabs>
+              <w:tab w:val="right" w:leader="dot" w:pos="8296"/>
+            </w:tabs>
+            <w:rPr>
+              <w:rFonts w:eastAsiaTheme="minorEastAsia"/>
+              <w:noProof/>
+              <w:rtl/>
+            </w:rPr>
+          </w:pPr>
+          <w:hyperlink w:anchor="_Toc103354894" w:history="1">
+            <w:r>
+              <w:rPr>
+                <w:rStyle w:val="Hyperlink"/>
+                <w:noProof/>
+                <w:rtl/>
+              </w:rPr>
+              <w:t>הוצאת דוח על מוצר</w:t>
+            </w:r>
+            <w:r>
+              <w:rPr>
+                <w:noProof/>
+                <w:webHidden/>
+                <w:rtl/>
+              </w:rPr>
+              <w:tab/>
+            </w:r>
+            <w:r>
+              <w:rPr>
+                <w:rStyle w:val="Hyperlink"/>
+                <w:noProof/>
+                <w:rtl/>
+              </w:rPr>
+              <w:fldChar w:fldCharType="begin"/>
+            </w:r>
+            <w:r>
+              <w:rPr>
+                <w:noProof/>
+                <w:webHidden/>
+                <w:rtl/>
+              </w:rPr>
+              <w:instrText xml:space="preserve"> </w:instrText>
+            </w:r>
+            <w:r>
+              <w:rPr>
+                <w:noProof/>
+                <w:webHidden/>
+              </w:rPr>
+              <w:instrText>PAGEREF</w:instrText>
+            </w:r>
+            <w:r>
+              <w:rPr>
+                <w:noProof/>
+                <w:webHidden/>
+                <w:rtl/>
+              </w:rPr>
+              <w:instrText xml:space="preserve"> _</w:instrText>
+            </w:r>
+            <w:r>
+              <w:rPr>
+                <w:noProof/>
+                <w:webHidden/>
+              </w:rPr>
+              <w:instrText>Toc103354894 \h</w:instrText>
+            </w:r>
+            <w:r>
+              <w:rPr>
+                <w:noProof/>
+                <w:webHidden/>
+                <w:rtl/>
+              </w:rPr>
+              <w:instrText xml:space="preserve"> </w:instrText>
+            </w:r>
+            <w:r>
+              <w:rPr>
+                <w:rStyle w:val="Hyperlink"/>
+                <w:noProof/>
+                <w:rtl/>
+              </w:rPr>
+            </w:r>
+            <w:r>
+              <w:rPr>
+                <w:rStyle w:val="Hyperlink"/>
+                <w:noProof/>
+                <w:rtl/>
+              </w:rPr>
+              <w:fldChar w:fldCharType="separate"/>
+            </w:r>
+            <w:r>
+              <w:rPr>
+                <w:noProof/>
+                <w:webHidden/>
+                <w:rtl/>
+              </w:rPr>
+              <w:t>8</w:t>
+            </w:r>
+            <w:r>
+              <w:rPr>
+                <w:rStyle w:val="Hyperlink"/>
+                <w:noProof/>
+                <w:rtl/>
+              </w:rPr>
+              <w:fldChar w:fldCharType="end"/>
+            </w:r>
+          </w:hyperlink>
+        </w:p>
+        <w:p>
+          <w:pPr>
+            <w:pStyle w:val="TOC2"/>
+            <w:tabs>
+              <w:tab w:val="right" w:leader="dot" w:pos="8296"/>
+            </w:tabs>
+            <w:rPr>
+              <w:rFonts w:eastAsiaTheme="minorEastAsia"/>
+              <w:noProof/>
+              <w:rtl/>
+            </w:rPr>
+          </w:pPr>
+          <w:hyperlink w:anchor="_Toc103354895" w:history="1">
             <w:r>
               <w:rPr>
                 <w:rStyle w:val="Hyperlink"/>
@@ -2391,7 +4133,7 @@
                 <w:noProof/>
                 <w:webHidden/>
               </w:rPr>
-              <w:instrText>Toc103332916 \h</w:instrText>
+              <w:instrText>Toc103354895 \h</w:instrText>
             </w:r>
             <w:r>
               <w:rPr>
@@ -2422,7 +4164,7 @@
                 <w:webHidden/>
                 <w:rtl/>
               </w:rPr>
-              <w:t>6</w:t>
+              <w:t>9</w:t>
             </w:r>
             <w:r>
               <w:rPr>
@@ -2462,74 +4204,17 @@
     </w:p>
     <w:p>
       <w:pPr>
-        <w:rPr>
-          <w:rtl/>
-        </w:rPr>
-      </w:pPr>
-    </w:p>
-    <w:p>
-      <w:pPr>
-        <w:rPr>
-          <w:rtl/>
-        </w:rPr>
-      </w:pPr>
-    </w:p>
-    <w:p>
-      <w:pPr>
-        <w:rPr>
-          <w:rtl/>
-        </w:rPr>
-      </w:pPr>
-    </w:p>
-    <w:p>
-      <w:pPr>
-        <w:rPr>
-          <w:rtl/>
-        </w:rPr>
-      </w:pPr>
-    </w:p>
-    <w:p>
-      <w:pPr>
-        <w:rPr>
-          <w:rtl/>
-        </w:rPr>
-      </w:pPr>
-    </w:p>
-    <w:p>
-      <w:pPr>
-        <w:rPr>
-          <w:rtl/>
-        </w:rPr>
-      </w:pPr>
-    </w:p>
-    <w:p>
-      <w:pPr>
-        <w:rPr>
-          <w:rtl/>
-        </w:rPr>
-      </w:pPr>
-    </w:p>
-    <w:p>
-      <w:pPr>
-        <w:rPr>
-          <w:rtl/>
-        </w:rPr>
-      </w:pPr>
-    </w:p>
-    <w:p>
-      <w:pPr>
         <w:pStyle w:val="1"/>
         <w:rPr>
           <w:rtl/>
         </w:rPr>
       </w:pPr>
-      <w:bookmarkStart w:id="0" w:name="_Toc103332895"/>
-      <w:r>
-        <w:rPr>
-          <w:rFonts w:hint="cs"/>
-          <w:rtl/>
-        </w:rPr>
-        <w:lastRenderedPageBreak/>
+      <w:bookmarkStart w:id="0" w:name="_Toc103354858"/>
+      <w:r>
+        <w:rPr>
+          <w:rFonts w:hint="cs"/>
+          <w:rtl/>
+        </w:rPr>
         <w:t>דף כניסה</w:t>
       </w:r>
       <w:bookmarkEnd w:id="0"/>
@@ -2633,7 +4318,7 @@
           <w:rtl/>
         </w:rPr>
       </w:pPr>
-      <w:bookmarkStart w:id="1" w:name="_Toc103332896"/>
+      <w:bookmarkStart w:id="1" w:name="_Toc103354859"/>
       <w:r>
         <w:rPr>
           <w:rFonts w:hint="cs"/>
@@ -2731,7 +4416,7 @@
           <w:rtl/>
         </w:rPr>
       </w:pPr>
-      <w:bookmarkStart w:id="2" w:name="_Toc103332897"/>
+      <w:bookmarkStart w:id="2" w:name="_Toc103354860"/>
       <w:r>
         <w:rPr>
           <w:rFonts w:hint="cs"/>
@@ -2853,7 +4538,7 @@
           <w:rtl/>
         </w:rPr>
       </w:pPr>
-      <w:bookmarkStart w:id="3" w:name="_Toc103332898"/>
+      <w:bookmarkStart w:id="3" w:name="_Toc103354861"/>
       <w:r>
         <w:rPr>
           <w:rFonts w:hint="cs"/>
@@ -3142,12 +4827,13 @@
           <w:rtl/>
         </w:rPr>
       </w:pPr>
-      <w:bookmarkStart w:id="4" w:name="_Toc103332899"/>
-      <w:r>
-        <w:rPr>
-          <w:rFonts w:hint="cs"/>
-          <w:rtl/>
-        </w:rPr>
+      <w:bookmarkStart w:id="4" w:name="_Toc103354862"/>
+      <w:r>
+        <w:rPr>
+          <w:rFonts w:hint="cs"/>
+          <w:rtl/>
+        </w:rPr>
+        <w:lastRenderedPageBreak/>
         <w:t>צפייה בפרטי הספק</w:t>
       </w:r>
       <w:bookmarkEnd w:id="4"/>
@@ -3175,32 +4861,17 @@
     </w:p>
     <w:p>
       <w:pPr>
-        <w:rPr>
-          <w:rtl/>
-        </w:rPr>
-      </w:pPr>
-    </w:p>
-    <w:p>
-      <w:pPr>
-        <w:rPr>
-          <w:rtl/>
-        </w:rPr>
-      </w:pPr>
-    </w:p>
-    <w:p>
-      <w:pPr>
         <w:pStyle w:val="2"/>
         <w:rPr>
           <w:rtl/>
         </w:rPr>
       </w:pPr>
-      <w:bookmarkStart w:id="5" w:name="_Toc103332900"/>
-      <w:r>
-        <w:rPr>
-          <w:rFonts w:hint="cs"/>
-          <w:rtl/>
-        </w:rPr>
-        <w:lastRenderedPageBreak/>
+      <w:bookmarkStart w:id="5" w:name="_Toc103354863"/>
+      <w:r>
+        <w:rPr>
+          <w:rFonts w:hint="cs"/>
+          <w:rtl/>
+        </w:rPr>
         <w:t>עדכון פרטי הספק</w:t>
       </w:r>
       <w:bookmarkEnd w:id="5"/>
@@ -3295,6 +4966,9 @@
           <w:ilvl w:val="0"/>
           <w:numId w:val="18"/>
         </w:numPr>
+        <w:rPr>
+          <w:rtl/>
+        </w:rPr>
       </w:pPr>
       <w:r>
         <w:rPr>
@@ -3305,6 +4979,15 @@
       </w:r>
     </w:p>
     <w:p>
+      <w:r>
+        <w:rPr>
+          <w:rFonts w:hint="cs"/>
+          <w:rtl/>
+        </w:rPr>
+        <w:t xml:space="preserve">לאחר בחירת השדה אותו נרצה לעדכן נקליד את הערך הרצוי החדש והמערכת תעדכן את הפרטים. </w:t>
+      </w:r>
+    </w:p>
+    <w:p>
       <w:pPr>
         <w:pStyle w:val="a8"/>
         <w:rPr>
@@ -3313,30 +4996,13 @@
       </w:pPr>
     </w:p>
     <w:p>
-      <w:r>
-        <w:rPr>
-          <w:rFonts w:hint="cs"/>
-          <w:rtl/>
-        </w:rPr>
-        <w:t xml:space="preserve">לאחר בחירת השדה אותו נרצה לעדכן נקליד את הערך הרצוי החדש והמערכת תעדכן את הפרטים. </w:t>
-      </w:r>
-    </w:p>
-    <w:p>
-      <w:pPr>
-        <w:pStyle w:val="a8"/>
-        <w:rPr>
-          <w:rtl/>
-        </w:rPr>
-      </w:pPr>
-    </w:p>
-    <w:p>
       <w:pPr>
         <w:pStyle w:val="2"/>
         <w:rPr>
           <w:rtl/>
         </w:rPr>
       </w:pPr>
-      <w:bookmarkStart w:id="6" w:name="_Toc103332901"/>
+      <w:bookmarkStart w:id="6" w:name="_Toc103354864"/>
       <w:r>
         <w:rPr>
           <w:rFonts w:hint="cs"/>
@@ -3605,7 +5271,7 @@
           <w:rtl/>
         </w:rPr>
       </w:pPr>
-      <w:bookmarkStart w:id="7" w:name="_Toc103332902"/>
+      <w:bookmarkStart w:id="7" w:name="_Toc103354865"/>
       <w:r>
         <w:rPr>
           <w:rFonts w:hint="cs"/>
@@ -3659,19 +5325,12 @@
     </w:p>
     <w:p>
       <w:pPr>
-        <w:rPr>
-          <w:rtl/>
-        </w:rPr>
-      </w:pPr>
-    </w:p>
-    <w:p>
-      <w:pPr>
         <w:pStyle w:val="3"/>
         <w:rPr>
           <w:rtl/>
         </w:rPr>
       </w:pPr>
-      <w:bookmarkStart w:id="8" w:name="_Toc103332903"/>
+      <w:bookmarkStart w:id="8" w:name="_Toc103354866"/>
       <w:r>
         <w:rPr>
           <w:rFonts w:hint="cs"/>
@@ -3741,7 +5400,7 @@
       <w:pPr>
         <w:pStyle w:val="3"/>
       </w:pPr>
-      <w:bookmarkStart w:id="9" w:name="_Toc103332904"/>
+      <w:bookmarkStart w:id="9" w:name="_Toc103354867"/>
       <w:r>
         <w:rPr>
           <w:rFonts w:hint="cs"/>
@@ -3799,7 +5458,7 @@
           <w:rtl/>
         </w:rPr>
       </w:pPr>
-      <w:bookmarkStart w:id="10" w:name="_Toc103332905"/>
+      <w:bookmarkStart w:id="10" w:name="_Toc103354868"/>
       <w:r>
         <w:rPr>
           <w:rFonts w:hint="cs"/>
@@ -3866,23 +5525,9 @@
     </w:p>
     <w:p>
       <w:pPr>
-        <w:rPr>
-          <w:rtl/>
-        </w:rPr>
-      </w:pPr>
-      <w:r>
-        <w:rPr>
-          <w:rFonts w:hint="cs"/>
-          <w:rtl/>
-        </w:rPr>
-        <w:t xml:space="preserve"> </w:t>
-      </w:r>
-    </w:p>
-    <w:p>
-      <w:pPr>
         <w:pStyle w:val="3"/>
       </w:pPr>
-      <w:bookmarkStart w:id="11" w:name="_Toc103332906"/>
+      <w:bookmarkStart w:id="11" w:name="_Toc103354869"/>
       <w:r>
         <w:rPr>
           <w:rFonts w:hint="cs"/>
@@ -4046,7 +5691,7 @@
           <w:rtl/>
         </w:rPr>
       </w:pPr>
-      <w:bookmarkStart w:id="12" w:name="_Toc103332907"/>
+      <w:bookmarkStart w:id="12" w:name="_Toc103354870"/>
       <w:r>
         <w:rPr>
           <w:rFonts w:hint="cs"/>
@@ -4196,7 +5841,7 @@
           <w:rtl/>
         </w:rPr>
       </w:pPr>
-      <w:bookmarkStart w:id="13" w:name="_Toc103332908"/>
+      <w:bookmarkStart w:id="13" w:name="_Toc103354871"/>
       <w:r>
         <w:rPr>
           <w:rFonts w:hint="cs"/>
@@ -4360,7 +6005,7 @@
           <w:rtl/>
         </w:rPr>
       </w:pPr>
-      <w:bookmarkStart w:id="14" w:name="_Toc103332909"/>
+      <w:bookmarkStart w:id="14" w:name="_Toc103354872"/>
       <w:r>
         <w:rPr>
           <w:rFonts w:hint="cs"/>
@@ -4513,7 +6158,7 @@
           <w:rtl/>
         </w:rPr>
       </w:pPr>
-      <w:bookmarkStart w:id="15" w:name="_Toc103332910"/>
+      <w:bookmarkStart w:id="15" w:name="_Toc103354873"/>
       <w:r>
         <w:rPr>
           <w:rFonts w:hint="cs"/>
@@ -4905,7 +6550,7 @@
       <w:pPr>
         <w:pStyle w:val="3"/>
       </w:pPr>
-      <w:bookmarkStart w:id="16" w:name="_Toc103332911"/>
+      <w:bookmarkStart w:id="16" w:name="_Toc103354874"/>
       <w:r>
         <w:rPr>
           <w:rFonts w:hint="cs"/>
@@ -4971,7 +6616,7 @@
           <w:rtl/>
         </w:rPr>
       </w:pPr>
-      <w:bookmarkStart w:id="17" w:name="_Toc103332912"/>
+      <w:bookmarkStart w:id="17" w:name="_Toc103354875"/>
       <w:r>
         <w:rPr>
           <w:rFonts w:hint="cs"/>
@@ -5037,7 +6682,7 @@
           <w:rtl/>
         </w:rPr>
       </w:pPr>
-      <w:bookmarkStart w:id="18" w:name="_Toc103332913"/>
+      <w:bookmarkStart w:id="18" w:name="_Toc103354876"/>
       <w:r>
         <w:rPr>
           <w:rFonts w:hint="cs"/>
@@ -5095,7 +6740,7 @@
       <w:pPr>
         <w:pStyle w:val="2"/>
       </w:pPr>
-      <w:bookmarkStart w:id="19" w:name="_Toc103332914"/>
+      <w:bookmarkStart w:id="19" w:name="_Toc103354877"/>
       <w:r>
         <w:rPr>
           <w:rFonts w:hint="cs"/>
@@ -5179,11 +6824,10 @@
       <w:pPr>
         <w:pStyle w:val="1"/>
         <w:rPr>
-          <w:rFonts w:hint="cs"/>
-          <w:rtl/>
-        </w:rPr>
-      </w:pPr>
-      <w:bookmarkStart w:id="20" w:name="_Toc103332915"/>
+          <w:rtl/>
+        </w:rPr>
+      </w:pPr>
+      <w:bookmarkStart w:id="20" w:name="_Toc103354878"/>
       <w:r>
         <w:rPr>
           <w:rFonts w:hint="cs"/>
@@ -5374,6 +7018,7 @@
           <w:rtl/>
         </w:rPr>
       </w:pPr>
+      <w:bookmarkStart w:id="21" w:name="_Toc103354879"/>
       <w:r>
         <w:rPr>
           <w:rFonts w:hint="cs"/>
@@ -5381,11 +7026,11 @@
         </w:rPr>
         <w:t>הוספת מוצר</w:t>
       </w:r>
-    </w:p>
-    <w:p>
-      <w:pPr>
-        <w:rPr>
-          <w:rFonts w:hint="cs"/>
+      <w:bookmarkEnd w:id="21"/>
+    </w:p>
+    <w:p>
+      <w:pPr>
+        <w:rPr>
           <w:rtl/>
         </w:rPr>
       </w:pPr>
@@ -5461,6 +7106,7 @@
           <w:rtl/>
         </w:rPr>
       </w:pPr>
+      <w:bookmarkStart w:id="22" w:name="_Toc103354880"/>
       <w:r>
         <w:rPr>
           <w:rFonts w:hint="cs"/>
@@ -5468,6 +7114,7 @@
         </w:rPr>
         <w:t>הוספת קטגוריה</w:t>
       </w:r>
+      <w:bookmarkEnd w:id="22"/>
     </w:p>
     <w:p>
       <w:pPr>
@@ -5511,6 +7158,7 @@
           <w:rtl/>
         </w:rPr>
       </w:pPr>
+      <w:bookmarkStart w:id="23" w:name="_Toc103354881"/>
       <w:r>
         <w:rPr>
           <w:rFonts w:hint="cs"/>
@@ -5518,6 +7166,7 @@
         </w:rPr>
         <w:t>הוספת תת קטגוריה</w:t>
       </w:r>
+      <w:bookmarkEnd w:id="23"/>
     </w:p>
     <w:p>
       <w:pPr>
@@ -5551,21 +7200,7 @@
           <w:rFonts w:hint="cs"/>
           <w:rtl/>
         </w:rPr>
-        <w:t xml:space="preserve">פסיק ואז שם התת </w:t>
-      </w:r>
-      <w:r>
-        <w:rPr>
-          <w:rFonts w:hint="cs"/>
-          <w:rtl/>
-        </w:rPr>
-        <w:t>קטגוריה</w:t>
-      </w:r>
-      <w:r>
-        <w:rPr>
-          <w:rFonts w:hint="cs"/>
-          <w:rtl/>
-        </w:rPr>
-        <w:t xml:space="preserve"> שנרצה להוסיף, בצורה הבאה: </w:t>
+        <w:t xml:space="preserve">פסיק ואז שם התת קטגוריה שנרצה להוסיף, בצורה הבאה: </w:t>
       </w:r>
       <w:proofErr w:type="spellStart"/>
       <w:r>
@@ -5608,6 +7243,7 @@
           <w:rtl/>
         </w:rPr>
       </w:pPr>
+      <w:bookmarkStart w:id="24" w:name="_Toc103354882"/>
       <w:r>
         <w:rPr>
           <w:rFonts w:hint="cs"/>
@@ -5631,6 +7267,7 @@
         </w:rPr>
         <w:t xml:space="preserve"> קטגוריה</w:t>
       </w:r>
+      <w:bookmarkEnd w:id="24"/>
     </w:p>
     <w:p>
       <w:pPr>
@@ -5659,6 +7296,167 @@
           <w:rFonts w:hint="cs"/>
           <w:rtl/>
         </w:rPr>
+        <w:t xml:space="preserve"> קטגוריה, נקליד למערכת 4 בבחירת הפעולה.</w:t>
+      </w:r>
+    </w:p>
+    <w:p>
+      <w:pPr>
+        <w:rPr>
+          <w:rtl/>
+        </w:rPr>
+      </w:pPr>
+      <w:r>
+        <w:rPr>
+          <w:rFonts w:hint="cs"/>
+          <w:rtl/>
+        </w:rPr>
+        <w:t xml:space="preserve">לאחר מכן נרשום את שם הקטגוריה שלה נרצה להוסיף תת קטגוריה פסיק ,שם התת קטגוריה שלה נרצה להוסיף תת קטגוריה ואז שם התת תת קטגוריה החדשה, בצורה הבאה: </w:t>
+      </w:r>
+      <w:proofErr w:type="spellStart"/>
+      <w:r>
+        <w:rPr>
+          <w:rFonts w:asciiTheme="minorBidi" w:hAnsiTheme="minorBidi"/>
+        </w:rPr>
+        <w:t>category</w:t>
+      </w:r>
+      <w:r>
+        <w:rPr>
+          <w:rFonts w:asciiTheme="minorBidi" w:hAnsiTheme="minorBidi"/>
+        </w:rPr>
+        <w:t>N</w:t>
+      </w:r>
+      <w:r>
+        <w:rPr>
+          <w:rFonts w:asciiTheme="minorBidi" w:hAnsiTheme="minorBidi"/>
+        </w:rPr>
+        <w:t>ame,</w:t>
+      </w:r>
+      <w:r>
+        <w:rPr>
+          <w:rFonts w:asciiTheme="minorBidi" w:hAnsiTheme="minorBidi"/>
+        </w:rPr>
+        <w:t>subcategory,subSunCategory</w:t>
+      </w:r>
+      <w:proofErr w:type="spellEnd"/>
+    </w:p>
+    <w:p>
+      <w:pPr>
+        <w:rPr>
+          <w:rtl/>
+        </w:rPr>
+      </w:pPr>
+    </w:p>
+    <w:p>
+      <w:pPr>
+        <w:pStyle w:val="2"/>
+        <w:rPr>
+          <w:rtl/>
+        </w:rPr>
+      </w:pPr>
+      <w:bookmarkStart w:id="25" w:name="_Toc103354883"/>
+      <w:r>
+        <w:rPr>
+          <w:rFonts w:hint="cs"/>
+          <w:rtl/>
+        </w:rPr>
+        <w:t xml:space="preserve">הוספת </w:t>
+      </w:r>
+      <w:r>
+        <w:rPr>
+          <w:rFonts w:hint="cs"/>
+          <w:rtl/>
+        </w:rPr>
+        <w:t>פריט בחנות למוצר</w:t>
+      </w:r>
+      <w:bookmarkEnd w:id="25"/>
+    </w:p>
+    <w:p>
+      <w:pPr>
+        <w:rPr>
+          <w:rtl/>
+        </w:rPr>
+      </w:pPr>
+      <w:r>
+        <w:rPr>
+          <w:rFonts w:hint="cs"/>
+          <w:rtl/>
+        </w:rPr>
+        <w:t>כדי להוסיף פריט למוצר מסוים במערכת נקליד 5 בבחירת הפעולה.</w:t>
+      </w:r>
+    </w:p>
+    <w:p>
+      <w:pPr>
+        <w:rPr>
+          <w:rtl/>
+        </w:rPr>
+      </w:pPr>
+      <w:r>
+        <w:rPr>
+          <w:rFonts w:hint="cs"/>
+          <w:rtl/>
+        </w:rPr>
+        <w:t>מוצרים נוספים למחסן.</w:t>
+      </w:r>
+    </w:p>
+    <w:p>
+      <w:pPr>
+        <w:rPr>
+          <w:rtl/>
+        </w:rPr>
+      </w:pPr>
+      <w:r>
+        <w:rPr>
+          <w:rFonts w:hint="cs"/>
+          <w:rtl/>
+        </w:rPr>
+        <w:t>כדי להוסיף</w:t>
+      </w:r>
+      <w:r>
+        <w:rPr>
+          <w:rFonts w:hint="cs"/>
+          <w:rtl/>
+        </w:rPr>
+        <w:t xml:space="preserve"> נרשום את ה</w:t>
+      </w:r>
+      <w:r>
+        <w:rPr>
+          <w:rFonts w:hint="cs"/>
+        </w:rPr>
+        <w:t>ID</w:t>
+      </w:r>
+      <w:r>
+        <w:rPr>
+          <w:rFonts w:hint="cs"/>
+          <w:rtl/>
+        </w:rPr>
+        <w:t xml:space="preserve"> או השם של המוצר, כמות הפרטים שנרצה להוסיף ותאריך פגות תוקף שלהם</w:t>
+      </w:r>
+      <w:r>
+        <w:rPr>
+          <w:rFonts w:hint="cs"/>
+          <w:rtl/>
+        </w:rPr>
+        <w:t xml:space="preserve"> והמספר </w:t>
+      </w:r>
+      <w:r>
+        <w:rPr>
+          <w:rFonts w:hint="cs"/>
+          <w:rtl/>
+        </w:rPr>
+        <w:t>מדף שלהם</w:t>
+      </w:r>
+      <w:r>
+        <w:rPr>
+          <w:rFonts w:hint="cs"/>
+          <w:rtl/>
+        </w:rPr>
+        <w:t>.</w:t>
+      </w:r>
+      <w:r>
+        <w:rPr>
+          <w:rFonts w:hint="cs"/>
+          <w:rtl/>
+        </w:rPr>
         <w:t xml:space="preserve"> </w:t>
       </w:r>
       <w:r>
@@ -5666,108 +7464,76 @@
           <w:rFonts w:hint="cs"/>
           <w:rtl/>
         </w:rPr>
-        <w:t xml:space="preserve">קטגוריה, נקליד למערכת </w:t>
-      </w:r>
-      <w:r>
-        <w:rPr>
-          <w:rFonts w:hint="cs"/>
-          <w:rtl/>
-        </w:rPr>
-        <w:t xml:space="preserve">4 </w:t>
-      </w:r>
-      <w:r>
-        <w:rPr>
-          <w:rFonts w:hint="cs"/>
-          <w:rtl/>
-        </w:rPr>
-        <w:t>בבחירת הפעולה.</w:t>
-      </w:r>
-    </w:p>
-    <w:p>
-      <w:pPr>
-        <w:rPr>
-          <w:rtl/>
-        </w:rPr>
-      </w:pPr>
-      <w:r>
-        <w:rPr>
-          <w:rFonts w:hint="cs"/>
-          <w:rtl/>
-        </w:rPr>
-        <w:t xml:space="preserve">לאחר מכן נרשום את שם הקטגוריה שלה נרצה להוסיף תת קטגוריה פסיק </w:t>
-      </w:r>
-      <w:r>
-        <w:rPr>
-          <w:rFonts w:hint="cs"/>
-          <w:rtl/>
+        <w:t>בצורה</w:t>
+      </w:r>
+      <w:r>
+        <w:rPr>
+          <w:rFonts w:hint="cs"/>
+          <w:rtl/>
+        </w:rPr>
+        <w:t xml:space="preserve"> הבא</w:t>
+      </w:r>
+      <w:r>
+        <w:rPr>
+          <w:rFonts w:hint="cs"/>
+          <w:rtl/>
+        </w:rPr>
+        <w:t>ה</w:t>
+      </w:r>
+      <w:r>
+        <w:rPr>
+          <w:rFonts w:hint="cs"/>
+          <w:rtl/>
+        </w:rPr>
+        <w:t xml:space="preserve">: </w:t>
+      </w:r>
+    </w:p>
+    <w:p>
+      <w:pPr>
+        <w:rPr>
+          <w:rtl/>
+        </w:rPr>
+      </w:pPr>
+      <w:r>
+        <w:t>Id/</w:t>
+      </w:r>
+      <w:proofErr w:type="spellStart"/>
+      <w:r>
+        <w:t>name,amount,expDate</w:t>
+      </w:r>
+      <w:proofErr w:type="spellEnd"/>
+      <w:r>
+        <w:rPr>
+          <w:rFonts w:asciiTheme="minorBidi" w:hAnsiTheme="minorBidi"/>
+        </w:rPr>
+        <w:t>(</w:t>
+      </w:r>
+      <w:proofErr w:type="spellStart"/>
+      <w:r>
+        <w:rPr>
+          <w:rFonts w:asciiTheme="minorBidi" w:hAnsiTheme="minorBidi"/>
+        </w:rPr>
+        <w:t>yyyy</w:t>
+      </w:r>
+      <w:proofErr w:type="spellEnd"/>
+      <w:r>
+        <w:rPr>
+          <w:rFonts w:asciiTheme="minorBidi" w:hAnsiTheme="minorBidi"/>
+        </w:rPr>
+        <w:t>-mm-dd)</w:t>
+      </w:r>
+      <w:r>
+        <w:rPr>
+          <w:rFonts w:asciiTheme="minorBidi" w:hAnsiTheme="minorBidi"/>
         </w:rPr>
         <w:t>,</w:t>
       </w:r>
-      <w:r>
-        <w:rPr>
-          <w:rFonts w:hint="cs"/>
-          <w:rtl/>
-        </w:rPr>
-        <w:t>שם התת קטגוריה ש</w:t>
-      </w:r>
-      <w:r>
-        <w:rPr>
-          <w:rFonts w:hint="cs"/>
-          <w:rtl/>
-        </w:rPr>
-        <w:t xml:space="preserve">לה </w:t>
-      </w:r>
-      <w:r>
-        <w:rPr>
-          <w:rFonts w:hint="cs"/>
-          <w:rtl/>
-        </w:rPr>
-        <w:t>נרצה להוסיף</w:t>
-      </w:r>
-      <w:r>
-        <w:rPr>
-          <w:rFonts w:hint="cs"/>
-          <w:rtl/>
-        </w:rPr>
-        <w:t xml:space="preserve"> תת קטגוריה ואז שם התת תת קטגוריה החדשה</w:t>
-      </w:r>
-      <w:r>
-        <w:rPr>
-          <w:rFonts w:hint="cs"/>
-          <w:rtl/>
-        </w:rPr>
-        <w:t xml:space="preserve">, בצורה הבאה: </w:t>
-      </w:r>
       <w:proofErr w:type="spellStart"/>
       <w:r>
         <w:rPr>
           <w:rFonts w:asciiTheme="minorBidi" w:hAnsiTheme="minorBidi"/>
         </w:rPr>
-        <w:t>category</w:t>
-      </w:r>
-      <w:r>
-        <w:rPr>
-          <w:rFonts w:asciiTheme="minorBidi" w:hAnsiTheme="minorBidi"/>
-        </w:rPr>
-        <w:t>N</w:t>
-      </w:r>
-      <w:r>
-        <w:rPr>
-          <w:rFonts w:asciiTheme="minorBidi" w:hAnsiTheme="minorBidi"/>
-        </w:rPr>
-        <w:t>ame,</w:t>
-      </w:r>
-      <w:r>
-        <w:rPr>
-          <w:rFonts w:asciiTheme="minorBidi" w:hAnsiTheme="minorBidi"/>
-        </w:rPr>
-        <w:t>subcategory</w:t>
-      </w:r>
-      <w:r>
-        <w:rPr>
-          <w:rFonts w:asciiTheme="minorBidi" w:hAnsiTheme="minorBidi"/>
-        </w:rPr>
-        <w:t>,subSunCategory</w:t>
+        <w:t>shelfNumber</w:t>
       </w:r>
       <w:proofErr w:type="spellEnd"/>
     </w:p>
@@ -5780,222 +7546,26 @@
     </w:p>
     <w:p>
       <w:pPr>
+        <w:rPr>
+          <w:rtl/>
+        </w:rPr>
+      </w:pPr>
+    </w:p>
+    <w:p>
+      <w:pPr>
+        <w:rPr>
+          <w:rtl/>
+        </w:rPr>
+      </w:pPr>
+    </w:p>
+    <w:p>
+      <w:pPr>
         <w:pStyle w:val="2"/>
         <w:rPr>
           <w:rtl/>
         </w:rPr>
       </w:pPr>
-      <w:r>
-        <w:rPr>
-          <w:rFonts w:hint="cs"/>
-          <w:rtl/>
-        </w:rPr>
-        <w:t xml:space="preserve">הוספת </w:t>
-      </w:r>
-      <w:r>
-        <w:rPr>
-          <w:rFonts w:hint="cs"/>
-          <w:rtl/>
-        </w:rPr>
-        <w:t>פריט בחנות למוצר</w:t>
-      </w:r>
-    </w:p>
-    <w:p>
-      <w:pPr>
-        <w:rPr>
-          <w:rtl/>
-        </w:rPr>
-      </w:pPr>
-      <w:r>
-        <w:rPr>
-          <w:rFonts w:hint="cs"/>
-          <w:rtl/>
-        </w:rPr>
-        <w:t>כדי להוסיף פריט למוצר מסוים במערכת נקליד 5 בבחירת הפעולה.</w:t>
-      </w:r>
-    </w:p>
-    <w:p>
-      <w:pPr>
-        <w:rPr>
-          <w:rtl/>
-        </w:rPr>
-      </w:pPr>
-      <w:r>
-        <w:rPr>
-          <w:rFonts w:hint="cs"/>
-          <w:rtl/>
-        </w:rPr>
-        <w:t>מוצרים נוספים למחסן.</w:t>
-      </w:r>
-    </w:p>
-    <w:p>
-      <w:pPr>
-        <w:rPr>
-          <w:rtl/>
-        </w:rPr>
-      </w:pPr>
-      <w:r>
-        <w:rPr>
-          <w:rFonts w:hint="cs"/>
-          <w:rtl/>
-        </w:rPr>
-        <w:t>כדי להוסיף</w:t>
-      </w:r>
-      <w:r>
-        <w:rPr>
-          <w:rFonts w:hint="cs"/>
-          <w:rtl/>
-        </w:rPr>
-        <w:t xml:space="preserve"> נרשום את ה</w:t>
-      </w:r>
-      <w:r>
-        <w:rPr>
-          <w:rFonts w:hint="cs"/>
-        </w:rPr>
-        <w:t>ID</w:t>
-      </w:r>
-      <w:r>
-        <w:rPr>
-          <w:rFonts w:hint="cs"/>
-          <w:rtl/>
-        </w:rPr>
-        <w:t xml:space="preserve"> או השם של המוצר, כמות הפרטים שנרצה להוסיף ותאריך פגות תוקף שלהם</w:t>
-      </w:r>
-      <w:r>
-        <w:rPr>
-          <w:rFonts w:hint="cs"/>
-          <w:rtl/>
-        </w:rPr>
-        <w:t xml:space="preserve"> והמספר </w:t>
-      </w:r>
-      <w:r>
-        <w:rPr>
-          <w:rFonts w:hint="cs"/>
-          <w:rtl/>
-        </w:rPr>
-        <w:t>מדף שלהם</w:t>
-      </w:r>
-      <w:r>
-        <w:rPr>
-          <w:rFonts w:hint="cs"/>
-          <w:rtl/>
-        </w:rPr>
-        <w:t>.</w:t>
-      </w:r>
-      <w:r>
-        <w:rPr>
-          <w:rFonts w:hint="cs"/>
-          <w:rtl/>
-        </w:rPr>
-        <w:t xml:space="preserve"> </w:t>
-      </w:r>
-      <w:r>
-        <w:rPr>
-          <w:rFonts w:hint="cs"/>
-          <w:rtl/>
-        </w:rPr>
-        <w:t>בצורה</w:t>
-      </w:r>
-      <w:r>
-        <w:rPr>
-          <w:rFonts w:hint="cs"/>
-          <w:rtl/>
-        </w:rPr>
-        <w:t xml:space="preserve"> הבא</w:t>
-      </w:r>
-      <w:r>
-        <w:rPr>
-          <w:rFonts w:hint="cs"/>
-          <w:rtl/>
-        </w:rPr>
-        <w:t>ה</w:t>
-      </w:r>
-      <w:r>
-        <w:rPr>
-          <w:rFonts w:hint="cs"/>
-          <w:rtl/>
-        </w:rPr>
-        <w:t xml:space="preserve">: </w:t>
-      </w:r>
-    </w:p>
-    <w:p>
-      <w:pPr>
-        <w:rPr>
-          <w:rFonts w:hint="cs"/>
-          <w:rtl/>
-        </w:rPr>
-      </w:pPr>
-      <w:r>
-        <w:t>Id/</w:t>
-      </w:r>
-      <w:proofErr w:type="spellStart"/>
-      <w:r>
-        <w:t>name,amount,expDate</w:t>
-      </w:r>
-      <w:proofErr w:type="spellEnd"/>
-      <w:r>
-        <w:rPr>
-          <w:rFonts w:asciiTheme="minorBidi" w:hAnsiTheme="minorBidi"/>
-        </w:rPr>
-        <w:t>(</w:t>
-      </w:r>
-      <w:proofErr w:type="spellStart"/>
-      <w:r>
-        <w:rPr>
-          <w:rFonts w:asciiTheme="minorBidi" w:hAnsiTheme="minorBidi"/>
-        </w:rPr>
-        <w:t>yyyy</w:t>
-      </w:r>
-      <w:proofErr w:type="spellEnd"/>
-      <w:r>
-        <w:rPr>
-          <w:rFonts w:asciiTheme="minorBidi" w:hAnsiTheme="minorBidi"/>
-        </w:rPr>
-        <w:t>-mm-dd)</w:t>
-      </w:r>
-      <w:r>
-        <w:rPr>
-          <w:rFonts w:asciiTheme="minorBidi" w:hAnsiTheme="minorBidi"/>
-        </w:rPr>
-        <w:t>,</w:t>
-      </w:r>
-      <w:proofErr w:type="spellStart"/>
-      <w:r>
-        <w:rPr>
-          <w:rFonts w:asciiTheme="minorBidi" w:hAnsiTheme="minorBidi"/>
-        </w:rPr>
-        <w:t>shelfNumber</w:t>
-      </w:r>
-      <w:proofErr w:type="spellEnd"/>
-    </w:p>
-    <w:p>
-      <w:pPr>
-        <w:rPr>
-          <w:rtl/>
-        </w:rPr>
-      </w:pPr>
-    </w:p>
-    <w:p>
-      <w:pPr>
-        <w:rPr>
-          <w:rtl/>
-        </w:rPr>
-      </w:pPr>
-    </w:p>
-    <w:p>
-      <w:pPr>
-        <w:rPr>
-          <w:rtl/>
-        </w:rPr>
-      </w:pPr>
-    </w:p>
-    <w:p>
-      <w:pPr>
-        <w:pStyle w:val="2"/>
-        <w:rPr>
-          <w:rtl/>
-        </w:rPr>
-      </w:pPr>
+      <w:bookmarkStart w:id="26" w:name="_Toc103354884"/>
       <w:r>
         <w:rPr>
           <w:rFonts w:hint="cs"/>
@@ -6011,6 +7581,7 @@
         </w:rPr>
         <w:t>מהחנות</w:t>
       </w:r>
+      <w:bookmarkEnd w:id="26"/>
     </w:p>
     <w:p>
       <w:pPr>
@@ -6094,19 +7665,12 @@
     </w:p>
     <w:p>
       <w:pPr>
-        <w:rPr>
-          <w:rtl/>
-        </w:rPr>
-      </w:pPr>
-    </w:p>
-    <w:p>
-      <w:pPr>
         <w:pStyle w:val="2"/>
         <w:rPr>
-          <w:rFonts w:hint="cs"/>
-          <w:rtl/>
-        </w:rPr>
-      </w:pPr>
+          <w:rtl/>
+        </w:rPr>
+      </w:pPr>
+      <w:bookmarkStart w:id="27" w:name="_Toc103354885"/>
       <w:r>
         <w:rPr>
           <w:rFonts w:hint="cs"/>
@@ -6121,13 +7685,35 @@
         </w:rPr>
         <w:t>מהחסן לחנות</w:t>
       </w:r>
-    </w:p>
-    <w:p>
-      <w:pPr>
-        <w:rPr>
-          <w:rtl/>
-        </w:rPr>
-      </w:pPr>
+      <w:bookmarkEnd w:id="27"/>
+    </w:p>
+    <w:p>
+      <w:pPr>
+        <w:rPr>
+          <w:rtl/>
+        </w:rPr>
+      </w:pPr>
+      <w:r>
+        <w:rPr>
+          <w:rFonts w:hint="cs"/>
+          <w:rtl/>
+        </w:rPr>
+        <w:t>כדי לבצע העברה של פריט מסוים מה</w:t>
+      </w:r>
+      <w:r>
+        <w:rPr>
+          <w:rFonts w:hint="cs"/>
+          <w:rtl/>
+        </w:rPr>
+        <w:t>מחסן ל</w:t>
+      </w:r>
+      <w:r>
+        <w:rPr>
+          <w:rFonts w:hint="cs"/>
+          <w:rtl/>
+        </w:rPr>
+        <w:t xml:space="preserve">חנות, נקליד </w:t>
+      </w:r>
       <w:r>
         <w:rPr>
           <w:rFonts w:hint="cs"/>
@@ -6135,6 +7721,27 @@
         </w:rPr>
         <w:t>7</w:t>
       </w:r>
+      <w:r>
+        <w:rPr>
+          <w:rFonts w:hint="cs"/>
+          <w:rtl/>
+        </w:rPr>
+        <w:t xml:space="preserve"> בבחירת פעולה.</w:t>
+      </w:r>
+    </w:p>
+    <w:p>
+      <w:pPr>
+        <w:rPr>
+          <w:rtl/>
+        </w:rPr>
+      </w:pPr>
+      <w:r>
+        <w:rPr>
+          <w:rFonts w:hint="cs"/>
+          <w:rtl/>
+        </w:rPr>
+        <w:t>לאחר מכן, נרשום שם או מזהה של המוצר וכמות של הפריטים שנרצה להעביר.</w:t>
+      </w:r>
     </w:p>
     <w:p>
       <w:pPr>
@@ -6143,6 +7750,7 @@
           <w:rtl/>
         </w:rPr>
       </w:pPr>
+      <w:bookmarkStart w:id="28" w:name="_Toc103354886"/>
       <w:r>
         <w:rPr>
           <w:rFonts w:hint="cs"/>
@@ -6157,20 +7765,126 @@
         </w:rPr>
         <w:t>דוח קטגוריות</w:t>
       </w:r>
-    </w:p>
-    <w:p>
-      <w:pPr>
-        <w:rPr>
-          <w:rtl/>
-        </w:rPr>
-      </w:pPr>
-      <w:r>
-        <w:rPr>
-          <w:rFonts w:hint="cs"/>
-          <w:rtl/>
-        </w:rPr>
-        <w:t>8</w:t>
-      </w:r>
+      <w:bookmarkEnd w:id="28"/>
+    </w:p>
+    <w:p>
+      <w:pPr>
+        <w:rPr>
+          <w:rtl/>
+        </w:rPr>
+      </w:pPr>
+      <w:r>
+        <w:rPr>
+          <w:rFonts w:hint="cs"/>
+          <w:rtl/>
+        </w:rPr>
+        <w:t>כדי להוציא דוח קטגוריות במלאי, נקליד 8 בבחירת פעולה.</w:t>
+      </w:r>
+    </w:p>
+    <w:p>
+      <w:pPr>
+        <w:rPr>
+          <w:rtl/>
+        </w:rPr>
+      </w:pPr>
+      <w:r>
+        <w:rPr>
+          <w:rFonts w:hint="cs"/>
+          <w:rtl/>
+        </w:rPr>
+        <w:t xml:space="preserve">לאחר מכן, נקליד את שמות </w:t>
+      </w:r>
+      <w:r>
+        <w:rPr>
+          <w:rFonts w:hint="cs"/>
+          <w:rtl/>
+        </w:rPr>
+        <w:t>הקטגוריות</w:t>
+      </w:r>
+      <w:r>
+        <w:rPr>
+          <w:rFonts w:hint="cs"/>
+          <w:rtl/>
+        </w:rPr>
+        <w:t xml:space="preserve"> </w:t>
+      </w:r>
+      <w:r>
+        <w:rPr>
+          <w:rFonts w:hint="cs"/>
+          <w:rtl/>
+        </w:rPr>
+        <w:t>שנרצה לכלול בדוח בפורמט הבא:</w:t>
+      </w:r>
+    </w:p>
+    <w:p>
+      <w:pPr>
+        <w:bidi w:val="0"/>
+        <w:jc w:val="center"/>
+        <w:rPr>
+          <w:rtl/>
+        </w:rPr>
+      </w:pPr>
+      <w:r>
+        <w:rPr>
+          <w:rFonts w:asciiTheme="minorBidi" w:hAnsiTheme="minorBidi"/>
+        </w:rPr>
+        <w:t>name1,name2,name3</w:t>
+      </w:r>
+      <w:r>
+        <w:rPr>
+          <w:rFonts w:asciiTheme="minorBidi" w:hAnsiTheme="minorBidi"/>
+          <w:rtl/>
+        </w:rPr>
+        <w:t>,…</w:t>
+      </w:r>
+    </w:p>
+    <w:p>
+      <w:pPr>
+        <w:rPr>
+          <w:rtl/>
+        </w:rPr>
+      </w:pPr>
+      <w:r>
+        <w:rPr>
+          <w:rFonts w:hint="cs"/>
+          <w:rtl/>
+        </w:rPr>
+        <w:t xml:space="preserve">הדוח יימצא ימצא כקובץ </w:t>
+      </w:r>
+      <w:r>
+        <w:rPr>
+          <w:rFonts w:hint="cs"/>
+        </w:rPr>
+        <w:t>JSON</w:t>
+      </w:r>
+      <w:r>
+        <w:rPr>
+          <w:rFonts w:hint="cs"/>
+          <w:rtl/>
+        </w:rPr>
+        <w:t xml:space="preserve"> בתיקיות </w:t>
+      </w:r>
+      <w:r>
+        <w:rPr>
+          <w:rFonts w:hint="cs"/>
+          <w:rtl/>
+        </w:rPr>
+        <w:t>הפרויקט</w:t>
+      </w:r>
+      <w:r>
+        <w:rPr>
+          <w:rFonts w:hint="cs"/>
+          <w:rtl/>
+        </w:rPr>
+        <w:t>.</w:t>
+      </w:r>
+    </w:p>
+    <w:p>
+      <w:pPr>
+        <w:rPr>
+          <w:rtl/>
+        </w:rPr>
+      </w:pPr>
     </w:p>
     <w:p>
       <w:pPr>
@@ -6179,6 +7893,7 @@
           <w:rtl/>
         </w:rPr>
       </w:pPr>
+      <w:bookmarkStart w:id="29" w:name="_Toc103354887"/>
       <w:r>
         <w:rPr>
           <w:rFonts w:hint="cs"/>
@@ -6186,20 +7901,55 @@
         </w:rPr>
         <w:t>הוצאת דוח פריטים פגומים</w:t>
       </w:r>
-    </w:p>
-    <w:p>
-      <w:pPr>
-        <w:rPr>
-          <w:rtl/>
-        </w:rPr>
-      </w:pPr>
-      <w:r>
-        <w:rPr>
-          <w:rFonts w:hint="cs"/>
-          <w:rtl/>
-        </w:rPr>
-        <w:t>9</w:t>
-      </w:r>
+      <w:bookmarkEnd w:id="29"/>
+    </w:p>
+    <w:p>
+      <w:pPr>
+        <w:rPr>
+          <w:rtl/>
+        </w:rPr>
+      </w:pPr>
+      <w:r>
+        <w:rPr>
+          <w:rFonts w:hint="cs"/>
+          <w:rtl/>
+        </w:rPr>
+        <w:t>כדי להוציא דוח פריטים פגומים, נקליד 9 בבחירת פעולה.</w:t>
+      </w:r>
+    </w:p>
+    <w:p>
+      <w:pPr>
+        <w:rPr>
+          <w:rtl/>
+        </w:rPr>
+      </w:pPr>
+      <w:r>
+        <w:rPr>
+          <w:rFonts w:hint="cs"/>
+          <w:rtl/>
+        </w:rPr>
+        <w:t xml:space="preserve">הדוח יימצא ימצא כקובץ </w:t>
+      </w:r>
+      <w:r>
+        <w:rPr>
+          <w:rFonts w:hint="cs"/>
+        </w:rPr>
+        <w:t>JSON</w:t>
+      </w:r>
+      <w:r>
+        <w:rPr>
+          <w:rFonts w:hint="cs"/>
+          <w:rtl/>
+        </w:rPr>
+        <w:t xml:space="preserve"> בתיקיות הפרויקט.</w:t>
+      </w:r>
+    </w:p>
+    <w:p>
+      <w:pPr>
+        <w:rPr>
+          <w:rtl/>
+        </w:rPr>
+      </w:pPr>
     </w:p>
     <w:p>
       <w:pPr>
@@ -6208,6 +7958,7 @@
           <w:rtl/>
         </w:rPr>
       </w:pPr>
+      <w:bookmarkStart w:id="30" w:name="_Toc103354888"/>
       <w:r>
         <w:rPr>
           <w:rFonts w:hint="cs"/>
@@ -6215,19 +7966,62 @@
         </w:rPr>
         <w:t>דיווח על פריט פגום</w:t>
       </w:r>
-    </w:p>
-    <w:p>
-      <w:pPr>
-        <w:rPr>
-          <w:rtl/>
-        </w:rPr>
-      </w:pPr>
-      <w:r>
-        <w:rPr>
-          <w:rFonts w:hint="cs"/>
-          <w:rtl/>
-        </w:rPr>
-        <w:t>10</w:t>
+      <w:bookmarkEnd w:id="30"/>
+    </w:p>
+    <w:p>
+      <w:pPr>
+        <w:rPr>
+          <w:rtl/>
+        </w:rPr>
+      </w:pPr>
+      <w:r>
+        <w:rPr>
+          <w:rFonts w:hint="cs"/>
+          <w:rtl/>
+        </w:rPr>
+        <w:t xml:space="preserve">כדי לדווח על פריט פגום חדש, נקליד </w:t>
+      </w:r>
+      <w:r>
+        <w:rPr>
+          <w:rFonts w:hint="cs"/>
+          <w:rtl/>
+        </w:rPr>
+        <w:t xml:space="preserve">10 </w:t>
+      </w:r>
+      <w:r>
+        <w:rPr>
+          <w:rFonts w:hint="cs"/>
+          <w:rtl/>
+        </w:rPr>
+        <w:t>בבחירת פעולה.</w:t>
+      </w:r>
+    </w:p>
+    <w:p>
+      <w:pPr>
+        <w:rPr>
+          <w:rtl/>
+        </w:rPr>
+      </w:pPr>
+      <w:r>
+        <w:rPr>
+          <w:rFonts w:hint="cs"/>
+          <w:rtl/>
+        </w:rPr>
+        <w:t xml:space="preserve">לאחר מכן, נקליד למערכת </w:t>
+      </w:r>
+      <w:r>
+        <w:rPr>
+          <w:rFonts w:hint="cs"/>
+          <w:rtl/>
+        </w:rPr>
+        <w:t>את שם או מזהה המוצר שפגום, איפה הוא היה מונח</w:t>
+      </w:r>
+      <w:r>
+        <w:rPr>
+          <w:rFonts w:hint="cs"/>
+          <w:rtl/>
+        </w:rPr>
+        <w:t>, עם איזה תאריך פג תוקף והסבר ללמה הוא פגום. נקליד את הדברים בצורה הבאה:</w:t>
       </w:r>
     </w:p>
     <w:p>
@@ -6238,28 +8032,64 @@
         </w:rPr>
       </w:pPr>
       <w:r>
+        <w:t>Id/</w:t>
+      </w:r>
+      <w:proofErr w:type="spellStart"/>
+      <w:r>
+        <w:t>name,describe</w:t>
+      </w:r>
+      <w:r>
         <w:rPr>
           <w:rFonts w:asciiTheme="minorBidi" w:hAnsiTheme="minorBidi"/>
         </w:rPr>
-        <w:t xml:space="preserve">damage, place of item, number of </w:t>
-      </w:r>
-      <w:proofErr w:type="gramStart"/>
+        <w:t>D</w:t>
+      </w:r>
       <w:r>
         <w:rPr>
           <w:rFonts w:asciiTheme="minorBidi" w:hAnsiTheme="minorBidi"/>
         </w:rPr>
+        <w:t>amage,place</w:t>
+      </w:r>
+      <w:r>
+        <w:rPr>
+          <w:rFonts w:asciiTheme="minorBidi" w:hAnsiTheme="minorBidi"/>
+        </w:rPr>
+        <w:t>,</w:t>
+      </w:r>
+      <w:r>
+        <w:rPr>
+          <w:rFonts w:asciiTheme="minorBidi" w:hAnsiTheme="minorBidi"/>
+        </w:rPr>
         <w:t>shelf</w:t>
       </w:r>
-      <w:proofErr w:type="gramEnd"/>
       <w:r>
         <w:rPr>
           <w:rFonts w:asciiTheme="minorBidi" w:hAnsiTheme="minorBidi"/>
         </w:rPr>
-        <w:t>, exp date</w:t>
+        <w:t>Number,</w:t>
       </w:r>
       <w:r>
         <w:rPr>
           <w:rFonts w:asciiTheme="minorBidi" w:hAnsiTheme="minorBidi"/>
+        </w:rPr>
+        <w:t>exp</w:t>
+      </w:r>
+      <w:r>
+        <w:rPr>
+          <w:rFonts w:asciiTheme="minorBidi" w:hAnsiTheme="minorBidi"/>
+        </w:rPr>
+        <w:t>D</w:t>
+      </w:r>
+      <w:r>
+        <w:rPr>
+          <w:rFonts w:asciiTheme="minorBidi" w:hAnsiTheme="minorBidi"/>
+        </w:rPr>
+        <w:t>ate</w:t>
+      </w:r>
+      <w:proofErr w:type="spellEnd"/>
+      <w:r>
+        <w:rPr>
+          <w:rFonts w:asciiTheme="minorBidi" w:hAnsiTheme="minorBidi"/>
           <w:rtl/>
         </w:rPr>
         <w:t>.</w:t>
@@ -6272,6 +8102,7 @@
           <w:rtl/>
         </w:rPr>
       </w:pPr>
+      <w:bookmarkStart w:id="31" w:name="_Toc103354889"/>
       <w:r>
         <w:rPr>
           <w:rFonts w:hint="cs"/>
@@ -6286,638 +8117,633 @@
         </w:rPr>
         <w:t>דוח מוצרים למילוי מחדש</w:t>
       </w:r>
-    </w:p>
-    <w:p>
-      <w:pPr>
-        <w:rPr>
-          <w:rtl/>
-        </w:rPr>
-      </w:pPr>
-      <w:r>
-        <w:rPr>
-          <w:rFonts w:hint="cs"/>
-          <w:rtl/>
-        </w:rPr>
-        <w:t>11</w:t>
-      </w:r>
-    </w:p>
-    <w:p>
-      <w:pPr>
-        <w:rPr>
-          <w:rFonts w:hint="cs"/>
-          <w:rtl/>
-        </w:rPr>
-      </w:pPr>
-    </w:p>
-    <w:p>
-      <w:pPr>
-        <w:bidi w:val="0"/>
+      <w:bookmarkEnd w:id="31"/>
+    </w:p>
+    <w:p>
+      <w:pPr>
+        <w:rPr>
+          <w:rtl/>
+        </w:rPr>
+      </w:pPr>
+      <w:r>
+        <w:rPr>
+          <w:rFonts w:hint="cs"/>
+          <w:rtl/>
+        </w:rPr>
+        <w:t>כדי להוציא דוח פריטים פגומים, נקליד 11 בבחירת פעולה.</w:t>
+      </w:r>
+    </w:p>
+    <w:p>
+      <w:pPr>
+        <w:rPr>
+          <w:rtl/>
+        </w:rPr>
+      </w:pPr>
+      <w:r>
+        <w:rPr>
+          <w:rFonts w:hint="cs"/>
+          <w:rtl/>
+        </w:rPr>
+        <w:t xml:space="preserve">הדוח יימצא ימצא כקובץ </w:t>
+      </w:r>
+      <w:r>
+        <w:rPr>
+          <w:rFonts w:hint="cs"/>
+        </w:rPr>
+        <w:t>JSON</w:t>
+      </w:r>
+      <w:r>
+        <w:rPr>
+          <w:rFonts w:hint="cs"/>
+          <w:rtl/>
+        </w:rPr>
+        <w:t xml:space="preserve"> בתיקיות הפרויקט.</w:t>
+      </w:r>
+    </w:p>
+    <w:p>
+      <w:pPr>
+        <w:rPr>
+          <w:rtl/>
+        </w:rPr>
+      </w:pPr>
+    </w:p>
+    <w:p>
+      <w:pPr>
+        <w:pStyle w:val="2"/>
+        <w:rPr>
+          <w:rtl/>
+        </w:rPr>
+      </w:pPr>
+      <w:bookmarkStart w:id="32" w:name="_Toc103354890"/>
+      <w:r>
+        <w:rPr>
+          <w:rFonts w:hint="cs"/>
+          <w:rtl/>
+        </w:rPr>
+        <w:t>העברת מוצר לקטגוריה אחרת</w:t>
+      </w:r>
+      <w:bookmarkEnd w:id="32"/>
+    </w:p>
+    <w:p>
+      <w:pPr>
+        <w:rPr>
+          <w:rtl/>
+        </w:rPr>
+      </w:pPr>
+      <w:r>
+        <w:rPr>
+          <w:rFonts w:hint="cs"/>
+          <w:rtl/>
+        </w:rPr>
+        <w:t>כדי לבצע העברת מוצר בין קטגוריות, נקליד 12 בבחירת פעולה.</w:t>
+      </w:r>
+    </w:p>
+    <w:p>
+      <w:pPr>
+        <w:rPr>
+          <w:rtl/>
+        </w:rPr>
+      </w:pPr>
+      <w:r>
+        <w:rPr>
+          <w:rFonts w:hint="cs"/>
+          <w:rtl/>
+        </w:rPr>
+        <w:t xml:space="preserve">לאחר מכן, </w:t>
+      </w:r>
+      <w:r>
+        <w:rPr>
+          <w:rFonts w:hint="cs"/>
+          <w:rtl/>
+        </w:rPr>
+        <w:t xml:space="preserve">נקליד את השם או המזהה של המוצר שנרצה להעביר, </w:t>
+      </w:r>
+      <w:r>
+        <w:rPr>
+          <w:rFonts w:hint="cs"/>
+          <w:rtl/>
+        </w:rPr>
+        <w:t>שם קטגוריה שבו הוא נמצא עכשיו ו</w:t>
+      </w:r>
+      <w:r>
+        <w:rPr>
+          <w:rFonts w:hint="cs"/>
+          <w:rtl/>
+        </w:rPr>
+        <w:t>פירוט הקטגוריה החדשה שנרצה להגדיר לו, בצורה הבאה:</w:t>
+      </w:r>
+    </w:p>
+    <w:p>
+      <w:pPr>
+        <w:rPr>
+          <w:rtl/>
+        </w:rPr>
+      </w:pPr>
+      <w:r>
+        <w:t>Id/name</w:t>
+      </w:r>
+      <w:r>
+        <w:t>,categoryName,newCategoryName,newSubCategoryName,newSubSubCatNa</w:t>
+      </w:r>
+      <w:r>
+        <w:t>me</w:t>
+      </w:r>
+    </w:p>
+    <w:p>
+      <w:pPr>
+        <w:rPr>
+          <w:rtl/>
+        </w:rPr>
+      </w:pPr>
+    </w:p>
+    <w:p>
+      <w:pPr>
+        <w:pStyle w:val="2"/>
+        <w:rPr>
+          <w:rtl/>
+        </w:rPr>
+      </w:pPr>
+      <w:bookmarkStart w:id="33" w:name="_Toc103354891"/>
+      <w:r>
+        <w:rPr>
+          <w:rFonts w:hint="cs"/>
+          <w:rtl/>
+        </w:rPr>
+        <w:lastRenderedPageBreak/>
+        <w:t>הסרת מוצר מקטגוריה</w:t>
+      </w:r>
+      <w:bookmarkEnd w:id="33"/>
+    </w:p>
+    <w:p>
+      <w:pPr>
+        <w:rPr>
+          <w:rtl/>
+        </w:rPr>
+      </w:pPr>
+      <w:r>
+        <w:rPr>
+          <w:rFonts w:hint="cs"/>
+          <w:rtl/>
+        </w:rPr>
+        <w:t xml:space="preserve">כדי לבצע הסרה של מוצר מקטגוריה, נקליד </w:t>
+      </w:r>
+      <w:r>
+        <w:rPr>
+          <w:rFonts w:hint="cs"/>
+          <w:rtl/>
+        </w:rPr>
+        <w:t>13</w:t>
+      </w:r>
+      <w:r>
+        <w:rPr>
+          <w:rFonts w:hint="cs"/>
+          <w:rtl/>
+        </w:rPr>
+        <w:t xml:space="preserve"> בבחירת פעולה.</w:t>
+      </w:r>
+    </w:p>
+    <w:p>
+      <w:pPr>
+        <w:rPr>
+          <w:rtl/>
+        </w:rPr>
+      </w:pPr>
+      <w:r>
+        <w:rPr>
+          <w:rFonts w:hint="cs"/>
+          <w:rtl/>
+        </w:rPr>
+        <w:t xml:space="preserve">לאחר מכן, נקליד את השם או מזהה של המוצר שנרצה להסיר </w:t>
+      </w:r>
+      <w:r>
+        <w:rPr>
+          <w:rFonts w:hint="cs"/>
+          <w:rtl/>
+        </w:rPr>
+        <w:t>,אם הקלדנו מוצר קיים במערכת הוא יוסר.</w:t>
+      </w:r>
+    </w:p>
+    <w:p>
+      <w:pPr>
+        <w:pStyle w:val="2"/>
+        <w:rPr>
+          <w:rtl/>
+        </w:rPr>
+      </w:pPr>
+      <w:bookmarkStart w:id="34" w:name="_Toc103354892"/>
+      <w:r>
+        <w:rPr>
+          <w:rFonts w:hint="cs"/>
+          <w:rtl/>
+        </w:rPr>
+        <w:t>הגדרת הנחה למוצר</w:t>
+      </w:r>
+      <w:bookmarkEnd w:id="34"/>
+    </w:p>
+    <w:p>
+      <w:pPr>
+        <w:rPr>
+          <w:rtl/>
+        </w:rPr>
+      </w:pPr>
+      <w:r>
+        <w:rPr>
+          <w:rFonts w:hint="cs"/>
+          <w:rtl/>
+        </w:rPr>
+        <w:t xml:space="preserve">כדי להגדיר הנחה למוצר מסוים, נקליד </w:t>
+      </w:r>
+      <w:r>
+        <w:rPr>
+          <w:rFonts w:hint="cs"/>
+          <w:rtl/>
+        </w:rPr>
+        <w:t>14</w:t>
+      </w:r>
+      <w:r>
+        <w:rPr>
+          <w:rFonts w:hint="cs"/>
+          <w:rtl/>
+        </w:rPr>
+        <w:t xml:space="preserve"> בבחירת פעולה.</w:t>
+      </w:r>
+    </w:p>
+    <w:p>
+      <w:pPr>
+        <w:rPr>
+          <w:rtl/>
+        </w:rPr>
+      </w:pPr>
+      <w:r>
+        <w:rPr>
+          <w:rFonts w:hint="cs"/>
+          <w:rtl/>
+        </w:rPr>
+        <w:t xml:space="preserve">לאחר מכן, </w:t>
+      </w:r>
+      <w:r>
+        <w:rPr>
+          <w:rFonts w:hint="cs"/>
+          <w:rtl/>
+        </w:rPr>
+        <w:t>נקליד את המזהה של המוצר ואת ההנחה שנרצה לתת לו באחוזים, למשל 20.</w:t>
+      </w:r>
+    </w:p>
+    <w:p>
+      <w:pPr>
+        <w:rPr>
+          <w:rtl/>
+        </w:rPr>
+      </w:pPr>
+      <w:r>
+        <w:rPr>
+          <w:rFonts w:hint="cs"/>
+          <w:rtl/>
+        </w:rPr>
+        <w:t xml:space="preserve">בצורה הבאה: </w:t>
+      </w:r>
+      <w:r>
+        <w:t>p</w:t>
+      </w:r>
+      <w:r>
+        <w:t>roduct</w:t>
+      </w:r>
+      <w:r>
+        <w:t>ID,30</w:t>
+      </w:r>
+    </w:p>
+    <w:p/>
+    <w:p>
+      <w:pPr>
+        <w:pStyle w:val="2"/>
+        <w:rPr>
+          <w:rtl/>
+        </w:rPr>
+      </w:pPr>
+      <w:bookmarkStart w:id="35" w:name="_Toc103354893"/>
+      <w:r>
+        <w:rPr>
+          <w:rFonts w:hint="cs"/>
+          <w:rtl/>
+        </w:rPr>
+        <w:t>הגדרת הנחה לקטגוריה</w:t>
+      </w:r>
+      <w:bookmarkEnd w:id="35"/>
+    </w:p>
+    <w:p>
+      <w:pPr>
+        <w:rPr>
+          <w:rtl/>
+        </w:rPr>
+      </w:pPr>
+      <w:r>
+        <w:rPr>
+          <w:rFonts w:hint="cs"/>
+          <w:rtl/>
+        </w:rPr>
+        <w:t xml:space="preserve">כדי להגדיר הנחה למוצר מסוים, נקליד </w:t>
+      </w:r>
+      <w:r>
+        <w:rPr>
+          <w:rFonts w:hint="cs"/>
+          <w:rtl/>
+        </w:rPr>
+        <w:t>15</w:t>
+      </w:r>
+      <w:r>
+        <w:rPr>
+          <w:rFonts w:hint="cs"/>
+          <w:rtl/>
+        </w:rPr>
+        <w:t xml:space="preserve"> בבחירת פעולה.</w:t>
+      </w:r>
+    </w:p>
+    <w:p>
+      <w:pPr>
+        <w:rPr>
+          <w:rtl/>
+        </w:rPr>
+      </w:pPr>
+      <w:r>
+        <w:rPr>
+          <w:rFonts w:hint="cs"/>
+          <w:rtl/>
+        </w:rPr>
+        <w:t xml:space="preserve">לאחר מכן, נקליד את </w:t>
+      </w:r>
+      <w:r>
+        <w:rPr>
+          <w:rFonts w:hint="cs"/>
+          <w:rtl/>
+        </w:rPr>
+        <w:t xml:space="preserve">השם של הקטגוריה </w:t>
+      </w:r>
+      <w:r>
+        <w:rPr>
+          <w:rFonts w:hint="cs"/>
+          <w:rtl/>
+        </w:rPr>
+        <w:t>ואת ההנחה שנרצה לתת לו באחוזים, למשל 20.</w:t>
+      </w:r>
+    </w:p>
+    <w:p>
+      <w:r>
+        <w:rPr>
+          <w:rFonts w:hint="cs"/>
+          <w:rtl/>
+        </w:rPr>
+        <w:t xml:space="preserve">בצורה הבאה: </w:t>
+      </w:r>
+      <w:r>
+        <w:t>categoryName</w:t>
+      </w:r>
+      <w:r>
+        <w:t>,30</w:t>
+      </w:r>
+    </w:p>
+    <w:p>
+      <w:pPr>
+        <w:rPr>
+          <w:rFonts w:hint="cs"/>
+          <w:rtl/>
+        </w:rPr>
+      </w:pPr>
+    </w:p>
+    <w:p>
+      <w:pPr>
+        <w:pStyle w:val="2"/>
+        <w:rPr>
+          <w:rtl/>
+        </w:rPr>
+      </w:pPr>
+      <w:bookmarkStart w:id="36" w:name="_Toc103354894"/>
+      <w:r>
+        <w:rPr>
+          <w:rFonts w:hint="cs"/>
+          <w:rtl/>
+        </w:rPr>
+        <w:t>הוצאת דוח על מוצר</w:t>
+      </w:r>
+      <w:bookmarkEnd w:id="36"/>
+    </w:p>
+    <w:p>
+      <w:pPr>
+        <w:rPr>
+          <w:rtl/>
+        </w:rPr>
+      </w:pPr>
+      <w:r>
+        <w:rPr>
+          <w:rFonts w:hint="cs"/>
+          <w:rtl/>
+        </w:rPr>
+        <w:t xml:space="preserve">כדי להוציא דוח </w:t>
+      </w:r>
+      <w:r>
+        <w:rPr>
+          <w:rFonts w:hint="cs"/>
+          <w:rtl/>
+        </w:rPr>
+        <w:t>על מוצר מסוים</w:t>
+      </w:r>
+      <w:r>
+        <w:rPr>
+          <w:rFonts w:hint="cs"/>
+          <w:rtl/>
+        </w:rPr>
+        <w:t xml:space="preserve">, נקליד </w:t>
+      </w:r>
+      <w:r>
+        <w:rPr>
+          <w:rFonts w:hint="cs"/>
+          <w:rtl/>
+        </w:rPr>
+        <w:t>17</w:t>
+      </w:r>
+      <w:r>
+        <w:rPr>
+          <w:rFonts w:hint="cs"/>
+          <w:rtl/>
+        </w:rPr>
+        <w:t xml:space="preserve"> בבחירת פעולה.</w:t>
+      </w:r>
+    </w:p>
+    <w:p>
+      <w:pPr>
+        <w:rPr>
+          <w:rtl/>
+        </w:rPr>
+      </w:pPr>
+      <w:r>
+        <w:rPr>
+          <w:rFonts w:hint="cs"/>
+          <w:rtl/>
+        </w:rPr>
+        <w:t>לאחר מכן, נקליד את המספר מזהה של המוצר שנרצה להוציא עליו דוח.</w:t>
+      </w:r>
+    </w:p>
+    <w:p>
+      <w:pPr>
+        <w:rPr>
+          <w:rtl/>
+        </w:rPr>
+      </w:pPr>
+      <w:r>
+        <w:rPr>
+          <w:rFonts w:hint="cs"/>
+          <w:rtl/>
+        </w:rPr>
+        <w:t xml:space="preserve">הדוח יימצא ימצא כקובץ </w:t>
+      </w:r>
+      <w:r>
+        <w:rPr>
+          <w:rFonts w:hint="cs"/>
+        </w:rPr>
+        <w:t>JSON</w:t>
+      </w:r>
+      <w:r>
+        <w:rPr>
+          <w:rFonts w:hint="cs"/>
+          <w:rtl/>
+        </w:rPr>
+        <w:t xml:space="preserve"> בתיקיות הפרויקט.</w:t>
+      </w:r>
+    </w:p>
+    <w:p>
+      <w:pPr>
+        <w:rPr>
+          <w:rtl/>
+        </w:rPr>
+      </w:pPr>
+    </w:p>
+    <w:p>
+      <w:pPr>
         <w:rPr>
           <w:rFonts w:asciiTheme="minorBidi" w:hAnsiTheme="minorBidi"/>
-        </w:rPr>
-      </w:pPr>
-    </w:p>
-    <w:p>
-      <w:pPr>
-        <w:bidi w:val="0"/>
+          <w:rtl/>
+        </w:rPr>
+      </w:pPr>
+    </w:p>
+    <w:p>
+      <w:pPr>
         <w:rPr>
           <w:rFonts w:asciiTheme="minorBidi" w:hAnsiTheme="minorBidi"/>
-        </w:rPr>
-      </w:pPr>
-    </w:p>
-    <w:p>
-      <w:pPr>
-        <w:bidi w:val="0"/>
+          <w:rtl/>
+        </w:rPr>
+      </w:pPr>
+    </w:p>
+    <w:p>
+      <w:pPr>
         <w:rPr>
           <w:rFonts w:asciiTheme="minorBidi" w:hAnsiTheme="minorBidi"/>
-        </w:rPr>
-      </w:pPr>
-      <w:r>
+          <w:rtl/>
+        </w:rPr>
+      </w:pPr>
+    </w:p>
+    <w:p>
+      <w:pPr>
         <w:rPr>
           <w:rFonts w:asciiTheme="minorBidi" w:hAnsiTheme="minorBidi"/>
           <w:rtl/>
         </w:rPr>
-        <w:t xml:space="preserve">7) </w:t>
-      </w:r>
-      <w:r>
+      </w:pPr>
+    </w:p>
+    <w:p>
+      <w:pPr>
         <w:rPr>
           <w:rFonts w:asciiTheme="minorBidi" w:hAnsiTheme="minorBidi"/>
-        </w:rPr>
-        <w:t>MOVE ITEM TO STORE – enter id\name of a product, amount of the product</w:t>
-      </w:r>
-      <w:r>
+          <w:rtl/>
+        </w:rPr>
+      </w:pPr>
+    </w:p>
+    <w:p>
+      <w:pPr>
         <w:rPr>
           <w:rFonts w:asciiTheme="minorBidi" w:hAnsiTheme="minorBidi"/>
           <w:rtl/>
         </w:rPr>
-        <w:t>.</w:t>
-      </w:r>
-    </w:p>
-    <w:p>
-      <w:pPr>
-        <w:bidi w:val="0"/>
+      </w:pPr>
+    </w:p>
+    <w:p>
+      <w:pPr>
         <w:rPr>
           <w:rFonts w:asciiTheme="minorBidi" w:hAnsiTheme="minorBidi"/>
-        </w:rPr>
-      </w:pPr>
-      <w:r>
+          <w:rtl/>
+        </w:rPr>
+      </w:pPr>
+    </w:p>
+    <w:p>
+      <w:pPr>
         <w:rPr>
           <w:rFonts w:asciiTheme="minorBidi" w:hAnsiTheme="minorBidi"/>
           <w:rtl/>
         </w:rPr>
-        <w:t>8)</w:t>
-      </w:r>
-      <w:r>
+      </w:pPr>
+    </w:p>
+    <w:p>
+      <w:pPr>
         <w:rPr>
           <w:rFonts w:asciiTheme="minorBidi" w:hAnsiTheme="minorBidi"/>
-        </w:rPr>
-        <w:t>MAKE CATEGORIES REPORT – enter the name of the categories you want a report about in</w:t>
-      </w:r>
-    </w:p>
-    <w:p>
-      <w:pPr>
-        <w:bidi w:val="0"/>
+          <w:rtl/>
+        </w:rPr>
+      </w:pPr>
+    </w:p>
+    <w:p>
+      <w:pPr>
         <w:rPr>
           <w:rFonts w:asciiTheme="minorBidi" w:hAnsiTheme="minorBidi"/>
-        </w:rPr>
-      </w:pPr>
-      <w:r>
+          <w:rtl/>
+        </w:rPr>
+      </w:pPr>
+    </w:p>
+    <w:p>
+      <w:pPr>
         <w:rPr>
           <w:rFonts w:asciiTheme="minorBidi" w:hAnsiTheme="minorBidi"/>
-        </w:rPr>
-        <w:t>the following format: name1,name2,name3</w:t>
-      </w:r>
-      <w:r>
+          <w:rtl/>
+        </w:rPr>
+      </w:pPr>
+    </w:p>
+    <w:p>
+      <w:pPr>
         <w:rPr>
           <w:rFonts w:asciiTheme="minorBidi" w:hAnsiTheme="minorBidi"/>
           <w:rtl/>
         </w:rPr>
-        <w:t>,…</w:t>
-      </w:r>
-    </w:p>
-    <w:p>
-      <w:pPr>
-        <w:bidi w:val="0"/>
+      </w:pPr>
+    </w:p>
+    <w:p>
+      <w:pPr>
         <w:rPr>
           <w:rFonts w:asciiTheme="minorBidi" w:hAnsiTheme="minorBidi"/>
-        </w:rPr>
-      </w:pPr>
-      <w:r>
-        <w:rPr>
-          <w:rFonts w:asciiTheme="minorBidi" w:hAnsiTheme="minorBidi"/>
-          <w:rtl/>
-        </w:rPr>
-        <w:t xml:space="preserve">9) </w:t>
-      </w:r>
-      <w:r>
-        <w:rPr>
-          <w:rFonts w:asciiTheme="minorBidi" w:hAnsiTheme="minorBidi"/>
-        </w:rPr>
-        <w:t>MAKE DAMAGED REPORT – no following details are needed</w:t>
-      </w:r>
-      <w:r>
-        <w:rPr>
-          <w:rFonts w:asciiTheme="minorBidi" w:hAnsiTheme="minorBidi"/>
-          <w:rtl/>
-        </w:rPr>
-        <w:t>.</w:t>
-      </w:r>
-    </w:p>
-    <w:p>
-      <w:pPr>
-        <w:bidi w:val="0"/>
-        <w:rPr>
-          <w:rFonts w:asciiTheme="minorBidi" w:hAnsiTheme="minorBidi"/>
-        </w:rPr>
-      </w:pPr>
-      <w:r>
-        <w:rPr>
-          <w:rFonts w:asciiTheme="minorBidi" w:hAnsiTheme="minorBidi"/>
-          <w:rtl/>
-        </w:rPr>
-        <w:t xml:space="preserve">10) </w:t>
-      </w:r>
-      <w:r>
-        <w:rPr>
-          <w:rFonts w:asciiTheme="minorBidi" w:hAnsiTheme="minorBidi"/>
-        </w:rPr>
-        <w:t>REPORT DAMAGED ITEM – enter id/name of the product, describe why the product is</w:t>
-      </w:r>
-    </w:p>
-    <w:p>
-      <w:pPr>
-        <w:bidi w:val="0"/>
-        <w:rPr>
-          <w:rFonts w:asciiTheme="minorBidi" w:hAnsiTheme="minorBidi"/>
-        </w:rPr>
-      </w:pPr>
-      <w:r>
-        <w:rPr>
-          <w:rFonts w:asciiTheme="minorBidi" w:hAnsiTheme="minorBidi"/>
-        </w:rPr>
-        <w:t xml:space="preserve">damage, place of item, number of </w:t>
-      </w:r>
-      <w:proofErr w:type="gramStart"/>
-      <w:r>
-        <w:rPr>
-          <w:rFonts w:asciiTheme="minorBidi" w:hAnsiTheme="minorBidi"/>
-        </w:rPr>
-        <w:t>shelf</w:t>
-      </w:r>
-      <w:proofErr w:type="gramEnd"/>
-      <w:r>
-        <w:rPr>
-          <w:rFonts w:asciiTheme="minorBidi" w:hAnsiTheme="minorBidi"/>
-        </w:rPr>
-        <w:t>, exp date</w:t>
-      </w:r>
-      <w:r>
-        <w:rPr>
-          <w:rFonts w:asciiTheme="minorBidi" w:hAnsiTheme="minorBidi"/>
-          <w:rtl/>
-        </w:rPr>
-        <w:t>.</w:t>
-      </w:r>
-    </w:p>
-    <w:p>
-      <w:pPr>
-        <w:bidi w:val="0"/>
-        <w:rPr>
-          <w:rFonts w:asciiTheme="minorBidi" w:hAnsiTheme="minorBidi"/>
-        </w:rPr>
-      </w:pPr>
-      <w:r>
-        <w:rPr>
-          <w:rFonts w:asciiTheme="minorBidi" w:hAnsiTheme="minorBidi"/>
-          <w:rtl/>
-        </w:rPr>
-        <w:t xml:space="preserve">11) </w:t>
-      </w:r>
-      <w:r>
-        <w:rPr>
-          <w:rFonts w:asciiTheme="minorBidi" w:hAnsiTheme="minorBidi"/>
-        </w:rPr>
-        <w:t>MAKE REFILL REPORT – no following details are needed</w:t>
-      </w:r>
-      <w:r>
-        <w:rPr>
-          <w:rFonts w:asciiTheme="minorBidi" w:hAnsiTheme="minorBidi"/>
-          <w:rtl/>
-        </w:rPr>
-        <w:t>.</w:t>
-      </w:r>
-    </w:p>
-    <w:p>
-      <w:pPr>
-        <w:bidi w:val="0"/>
-        <w:rPr>
-          <w:rFonts w:asciiTheme="minorBidi" w:hAnsiTheme="minorBidi"/>
-        </w:rPr>
-      </w:pPr>
-      <w:r>
-        <w:rPr>
-          <w:rFonts w:asciiTheme="minorBidi" w:hAnsiTheme="minorBidi"/>
-          <w:rtl/>
-        </w:rPr>
-        <w:t xml:space="preserve">12) </w:t>
-      </w:r>
-      <w:r>
-        <w:rPr>
-          <w:rFonts w:asciiTheme="minorBidi" w:hAnsiTheme="minorBidi"/>
-        </w:rPr>
-        <w:t>TRANFER PRODUCT TO OTHER CATEGORY – enter id\name of the product, category to</w:t>
-      </w:r>
-    </w:p>
-    <w:p>
-      <w:pPr>
-        <w:bidi w:val="0"/>
-        <w:rPr>
-          <w:rFonts w:asciiTheme="minorBidi" w:hAnsiTheme="minorBidi"/>
-        </w:rPr>
-      </w:pPr>
-      <w:r>
-        <w:rPr>
-          <w:rFonts w:asciiTheme="minorBidi" w:hAnsiTheme="minorBidi"/>
-        </w:rPr>
-        <w:t xml:space="preserve">remove it from, category to add to, </w:t>
-      </w:r>
-      <w:proofErr w:type="gramStart"/>
-      <w:r>
-        <w:rPr>
-          <w:rFonts w:asciiTheme="minorBidi" w:hAnsiTheme="minorBidi"/>
-        </w:rPr>
-        <w:t>sub category</w:t>
-      </w:r>
-      <w:proofErr w:type="gramEnd"/>
-      <w:r>
-        <w:rPr>
-          <w:rFonts w:asciiTheme="minorBidi" w:hAnsiTheme="minorBidi"/>
-        </w:rPr>
-        <w:t xml:space="preserve"> to add to, sub </w:t>
-      </w:r>
-      <w:proofErr w:type="spellStart"/>
-      <w:r>
-        <w:rPr>
-          <w:rFonts w:asciiTheme="minorBidi" w:hAnsiTheme="minorBidi"/>
-        </w:rPr>
-        <w:t>sub</w:t>
-      </w:r>
-      <w:proofErr w:type="spellEnd"/>
-      <w:r>
-        <w:rPr>
-          <w:rFonts w:asciiTheme="minorBidi" w:hAnsiTheme="minorBidi"/>
-        </w:rPr>
-        <w:t xml:space="preserve"> category to add to</w:t>
-      </w:r>
-      <w:r>
-        <w:rPr>
-          <w:rFonts w:asciiTheme="minorBidi" w:hAnsiTheme="minorBidi"/>
-          <w:rtl/>
-        </w:rPr>
-        <w:t>.</w:t>
-      </w:r>
-    </w:p>
-    <w:p>
-      <w:pPr>
-        <w:bidi w:val="0"/>
-        <w:rPr>
-          <w:rFonts w:asciiTheme="minorBidi" w:hAnsiTheme="minorBidi"/>
-        </w:rPr>
-      </w:pPr>
-      <w:r>
-        <w:rPr>
-          <w:rFonts w:asciiTheme="minorBidi" w:hAnsiTheme="minorBidi"/>
-          <w:rtl/>
-        </w:rPr>
-        <w:t xml:space="preserve">13) </w:t>
-      </w:r>
-      <w:r>
-        <w:rPr>
-          <w:rFonts w:asciiTheme="minorBidi" w:hAnsiTheme="minorBidi"/>
-        </w:rPr>
-        <w:t>REMOVE PRODUCT FROM CATALOG – enter the id\name of the product</w:t>
-      </w:r>
-      <w:r>
-        <w:rPr>
-          <w:rFonts w:asciiTheme="minorBidi" w:hAnsiTheme="minorBidi"/>
-          <w:rtl/>
-        </w:rPr>
-        <w:t>.</w:t>
-      </w:r>
-    </w:p>
-    <w:p>
-      <w:pPr>
-        <w:bidi w:val="0"/>
-        <w:rPr>
-          <w:rFonts w:asciiTheme="minorBidi" w:hAnsiTheme="minorBidi"/>
-        </w:rPr>
-      </w:pPr>
-      <w:r>
-        <w:rPr>
-          <w:rFonts w:asciiTheme="minorBidi" w:hAnsiTheme="minorBidi"/>
+          <w:rtl/>
+        </w:rPr>
+      </w:pPr>
+    </w:p>
+    <w:p>
+      <w:pPr>
+        <w:rPr>
+          <w:rtl/>
+        </w:rPr>
+      </w:pPr>
+    </w:p>
+    <w:p>
+      <w:pPr>
+        <w:pStyle w:val="2"/>
+        <w:rPr>
+          <w:rtl/>
+        </w:rPr>
+      </w:pPr>
+      <w:bookmarkStart w:id="37" w:name="_Toc103354895"/>
+      <w:r>
+        <w:rPr>
+          <w:rFonts w:hint="cs"/>
           <w:rtl/>
         </w:rPr>
         <w:lastRenderedPageBreak/>
-        <w:t xml:space="preserve">14) </w:t>
-      </w:r>
-      <w:r>
-        <w:rPr>
-          <w:rFonts w:asciiTheme="minorBidi" w:hAnsiTheme="minorBidi"/>
-        </w:rPr>
-        <w:t>SET PRODUCT DISCOUNT – enter the id\name of the product, the discount in</w:t>
-      </w:r>
-      <w:r>
-        <w:rPr>
-          <w:rFonts w:asciiTheme="minorBidi" w:hAnsiTheme="minorBidi"/>
-          <w:rtl/>
-        </w:rPr>
-        <w:t xml:space="preserve"> %.</w:t>
-      </w:r>
-    </w:p>
-    <w:p>
-      <w:pPr>
-        <w:bidi w:val="0"/>
-        <w:rPr>
-          <w:rFonts w:asciiTheme="minorBidi" w:hAnsiTheme="minorBidi"/>
-        </w:rPr>
-      </w:pPr>
-      <w:r>
-        <w:rPr>
-          <w:rFonts w:asciiTheme="minorBidi" w:hAnsiTheme="minorBidi"/>
-          <w:rtl/>
-        </w:rPr>
-        <w:t xml:space="preserve">15) </w:t>
-      </w:r>
-      <w:r>
-        <w:rPr>
-          <w:rFonts w:asciiTheme="minorBidi" w:hAnsiTheme="minorBidi"/>
-        </w:rPr>
-        <w:t>SET CATEGORY DISCOUNT – enter the name of the category, the discount in</w:t>
-      </w:r>
-      <w:r>
-        <w:rPr>
-          <w:rFonts w:asciiTheme="minorBidi" w:hAnsiTheme="minorBidi"/>
-          <w:rtl/>
-        </w:rPr>
-        <w:t xml:space="preserve"> %.</w:t>
-      </w:r>
-    </w:p>
-    <w:p>
-      <w:pPr>
-        <w:bidi w:val="0"/>
-        <w:rPr>
-          <w:rFonts w:asciiTheme="minorBidi" w:hAnsiTheme="minorBidi"/>
-        </w:rPr>
-      </w:pPr>
-      <w:r>
-        <w:rPr>
-          <w:rFonts w:asciiTheme="minorBidi" w:hAnsiTheme="minorBidi"/>
-          <w:rtl/>
-        </w:rPr>
-        <w:t>16)</w:t>
-      </w:r>
-      <w:r>
-        <w:rPr>
-          <w:rFonts w:asciiTheme="minorBidi" w:hAnsiTheme="minorBidi"/>
-        </w:rPr>
-        <w:t>CHANGE DAYS FOR RESUPPLY-enter the id/name of the product, then the time it will take</w:t>
-      </w:r>
-    </w:p>
-    <w:p>
-      <w:pPr>
-        <w:bidi w:val="0"/>
-        <w:rPr>
-          <w:rFonts w:asciiTheme="minorBidi" w:hAnsiTheme="minorBidi"/>
-        </w:rPr>
-      </w:pPr>
-      <w:r>
-        <w:rPr>
-          <w:rFonts w:asciiTheme="minorBidi" w:hAnsiTheme="minorBidi"/>
-        </w:rPr>
-        <w:t>to resupply the product</w:t>
-      </w:r>
-      <w:r>
-        <w:rPr>
-          <w:rFonts w:asciiTheme="minorBidi" w:hAnsiTheme="minorBidi"/>
-          <w:rtl/>
-        </w:rPr>
-        <w:t>.</w:t>
-      </w:r>
-    </w:p>
-    <w:p>
-      <w:pPr>
-        <w:bidi w:val="0"/>
-        <w:rPr>
-          <w:rFonts w:asciiTheme="minorBidi" w:hAnsiTheme="minorBidi"/>
-        </w:rPr>
-      </w:pPr>
-      <w:r>
-        <w:rPr>
-          <w:rFonts w:asciiTheme="minorBidi" w:hAnsiTheme="minorBidi"/>
-          <w:rtl/>
-        </w:rPr>
-        <w:t>17)</w:t>
-      </w:r>
-      <w:r>
-        <w:rPr>
-          <w:rFonts w:asciiTheme="minorBidi" w:hAnsiTheme="minorBidi"/>
-        </w:rPr>
-        <w:t>PRODUCT REPORT- enter the id/name of the product</w:t>
-      </w:r>
-      <w:r>
-        <w:rPr>
-          <w:rFonts w:asciiTheme="minorBidi" w:hAnsiTheme="minorBidi"/>
-          <w:rtl/>
-        </w:rPr>
-        <w:t>.</w:t>
-      </w:r>
-    </w:p>
-    <w:p>
-      <w:pPr>
-        <w:bidi w:val="0"/>
-        <w:rPr>
-          <w:rFonts w:asciiTheme="minorBidi" w:hAnsiTheme="minorBidi"/>
-        </w:rPr>
-      </w:pPr>
-      <w:r>
-        <w:rPr>
-          <w:rFonts w:asciiTheme="minorBidi" w:hAnsiTheme="minorBidi"/>
-          <w:rtl/>
-        </w:rPr>
-        <w:t>18)</w:t>
-      </w:r>
-      <w:r>
-        <w:rPr>
-          <w:rFonts w:asciiTheme="minorBidi" w:hAnsiTheme="minorBidi"/>
-        </w:rPr>
-        <w:t>CREATING A SCENARIO-creating a starting scenario with two categories(first, second</w:t>
-      </w:r>
-      <w:r>
-        <w:rPr>
-          <w:rFonts w:asciiTheme="minorBidi" w:hAnsiTheme="minorBidi"/>
-          <w:rtl/>
-        </w:rPr>
-        <w:t>),</w:t>
-      </w:r>
-    </w:p>
-    <w:p>
-      <w:pPr>
-        <w:bidi w:val="0"/>
-        <w:rPr>
-          <w:rFonts w:asciiTheme="minorBidi" w:hAnsiTheme="minorBidi"/>
-        </w:rPr>
-      </w:pPr>
-      <w:r>
-        <w:rPr>
-          <w:rFonts w:asciiTheme="minorBidi" w:hAnsiTheme="minorBidi"/>
-        </w:rPr>
-        <w:t>two subcategories (first1, second1) and two sub-Subcategories (first11, second11)</w:t>
-      </w:r>
-      <w:r>
-        <w:rPr>
-          <w:rFonts w:asciiTheme="minorBidi" w:hAnsiTheme="minorBidi"/>
-          <w:rtl/>
-        </w:rPr>
-        <w:t>.</w:t>
-      </w:r>
-    </w:p>
-    <w:p>
-      <w:pPr>
-        <w:bidi w:val="0"/>
-        <w:rPr>
-          <w:rFonts w:asciiTheme="minorBidi" w:hAnsiTheme="minorBidi"/>
-        </w:rPr>
-      </w:pPr>
-      <w:r>
-        <w:rPr>
-          <w:rFonts w:asciiTheme="minorBidi" w:hAnsiTheme="minorBidi"/>
-        </w:rPr>
-        <w:t>There are also two products (milk and eggs), milk belongs to category first and eggs to</w:t>
-      </w:r>
-    </w:p>
-    <w:p>
-      <w:pPr>
-        <w:bidi w:val="0"/>
-        <w:rPr>
-          <w:rFonts w:asciiTheme="minorBidi" w:hAnsiTheme="minorBidi"/>
-        </w:rPr>
-      </w:pPr>
-      <w:r>
-        <w:rPr>
-          <w:rFonts w:asciiTheme="minorBidi" w:hAnsiTheme="minorBidi"/>
-        </w:rPr>
-        <w:t>category second</w:t>
-      </w:r>
-      <w:r>
-        <w:rPr>
-          <w:rFonts w:asciiTheme="minorBidi" w:hAnsiTheme="minorBidi"/>
-          <w:rtl/>
-        </w:rPr>
-        <w:t>.</w:t>
-      </w:r>
-    </w:p>
-    <w:p>
-      <w:pPr>
-        <w:bidi w:val="0"/>
-        <w:rPr>
-          <w:rFonts w:asciiTheme="minorBidi" w:hAnsiTheme="minorBidi"/>
-        </w:rPr>
-      </w:pPr>
-      <w:r>
-        <w:rPr>
-          <w:rFonts w:asciiTheme="minorBidi" w:hAnsiTheme="minorBidi"/>
-        </w:rPr>
-        <w:t>The store has added milk to the catalog 5 days ago and eggs 3 days ago</w:t>
-      </w:r>
-      <w:r>
-        <w:rPr>
-          <w:rFonts w:asciiTheme="minorBidi" w:hAnsiTheme="minorBidi"/>
-          <w:rtl/>
-        </w:rPr>
-        <w:t>.</w:t>
-      </w:r>
-    </w:p>
-    <w:p>
-      <w:pPr>
-        <w:bidi w:val="0"/>
-        <w:rPr>
-          <w:rFonts w:asciiTheme="minorBidi" w:hAnsiTheme="minorBidi"/>
-        </w:rPr>
-      </w:pPr>
-      <w:r>
-        <w:rPr>
-          <w:rFonts w:asciiTheme="minorBidi" w:hAnsiTheme="minorBidi"/>
-        </w:rPr>
-        <w:t>Every new product that will be added, the system will automatically write that they have</w:t>
-      </w:r>
-    </w:p>
-    <w:p>
-      <w:pPr>
-        <w:bidi w:val="0"/>
-        <w:rPr>
-          <w:rFonts w:asciiTheme="minorBidi" w:hAnsiTheme="minorBidi"/>
-        </w:rPr>
-      </w:pPr>
-      <w:r>
-        <w:rPr>
-          <w:rFonts w:asciiTheme="minorBidi" w:hAnsiTheme="minorBidi"/>
-        </w:rPr>
-        <w:t>been at the catalog for 1 day and when the system will stop, they will be deleted from the</w:t>
-      </w:r>
-    </w:p>
-    <w:p>
-      <w:pPr>
-        <w:bidi w:val="0"/>
-        <w:rPr>
-          <w:rFonts w:asciiTheme="minorBidi" w:hAnsiTheme="minorBidi"/>
-          <w:rtl/>
-        </w:rPr>
-      </w:pPr>
-      <w:r>
-        <w:rPr>
-          <w:rFonts w:asciiTheme="minorBidi" w:hAnsiTheme="minorBidi"/>
-        </w:rPr>
-        <w:t>catalog (no database)</w:t>
-      </w:r>
-      <w:r>
-        <w:rPr>
-          <w:rFonts w:asciiTheme="minorBidi" w:hAnsiTheme="minorBidi"/>
-          <w:rtl/>
-        </w:rPr>
-        <w:t>.</w:t>
-      </w:r>
-    </w:p>
-    <w:p>
-      <w:pPr>
-        <w:rPr>
-          <w:rFonts w:asciiTheme="minorBidi" w:hAnsiTheme="minorBidi"/>
-          <w:rtl/>
-        </w:rPr>
-      </w:pPr>
-    </w:p>
-    <w:p>
-      <w:pPr>
-        <w:rPr>
-          <w:rtl/>
-        </w:rPr>
-      </w:pPr>
-    </w:p>
-    <w:p>
-      <w:pPr>
-        <w:pStyle w:val="2"/>
-        <w:rPr>
-          <w:rtl/>
-        </w:rPr>
-      </w:pPr>
-      <w:bookmarkStart w:id="21" w:name="_Toc103332916"/>
-      <w:r>
-        <w:rPr>
-          <w:rFonts w:hint="cs"/>
-          <w:rtl/>
-        </w:rPr>
         <w:t>נתונים באתחול ראשוני</w:t>
       </w:r>
-      <w:bookmarkEnd w:id="21"/>
+      <w:bookmarkEnd w:id="37"/>
     </w:p>
     <w:p>
       <w:pPr>
@@ -7267,7 +9093,6 @@
           <w:rFonts w:hint="cs"/>
           <w:rtl/>
         </w:rPr>
-        <w:lastRenderedPageBreak/>
         <w:t>מס ספק 1 (אסם)</w:t>
       </w:r>
     </w:p>
@@ -9867,7 +11692,7 @@
   <w:style w:type="paragraph" w:default="1" w:styleId="a">
     <w:name w:val="Normal"/>
     <w:qFormat/>
-    <w:rsid w:val="00B64700"/>
+    <w:rsid w:val="000E188E"/>
     <w:pPr>
       <w:bidi/>
     </w:pPr>

</xml_diff>